<commit_message>
Fixed the first few comments from Charlie.
</commit_message>
<xml_diff>
--- a/Manuscript/Book_take_2/Submitted Manuscripts/2014-09-05/Heun et al Cpt2_second.docx
+++ b/Manuscript/Book_take_2/Submitted Manuscripts/2014-09-05/Heun et al Cpt2_second.docx
@@ -4,8 +4,13 @@
   <w:body>
     <w:p/>
     <w:p>
-      <w:r>
-        <w:t xml:space="preserve">Heun et al Cpt2_Second pass </w:t>
+      <w:proofErr w:type="spellStart"/>
+      <w:r>
+        <w:t>Heun</w:t>
+      </w:r>
+      <w:proofErr w:type="spellEnd"/>
+      <w:r>
+        <w:t xml:space="preserve"> et al Cpt2_Second pass </w:t>
       </w:r>
     </w:p>
     <w:p/>
@@ -37,9 +42,7 @@
           <w:ins w:id="3" w:author="Matt" w:date="2014-09-07T13:07:00Z"/>
         </w:rPr>
       </w:pPr>
-      <w:bookmarkStart w:id="4" w:name="_GoBack"/>
-      <w:bookmarkEnd w:id="4"/>
-      <w:ins w:id="5" w:author="Matt" w:date="2014-09-07T13:08:00Z">
+      <w:ins w:id="4" w:author="Matt" w:date="2014-09-07T13:08:00Z">
         <w:r>
           <w:rPr>
             <w:rFonts w:ascii="Helvetica" w:hAnsi="Helvetica" w:cs="Helvetica"/>
@@ -59,70 +62,287 @@
         <w:adjustRightInd w:val="0"/>
         <w:spacing w:after="0" w:line="240" w:lineRule="auto"/>
         <w:rPr>
-          <w:rFonts w:ascii="NimbusRomNo9L-Regu" w:hAnsi="NimbusRomNo9L-Regu" w:cs="NimbusRomNo9L-Regu"/>
-          <w:sz w:val="20"/>
-          <w:szCs w:val="20"/>
-        </w:rPr>
-      </w:pPr>
-      <w:r>
-        <w:rPr>
-          <w:rFonts w:ascii="NimbusRomNo9L-Regu" w:hAnsi="NimbusRomNo9L-Regu" w:cs="NimbusRomNo9L-Regu"/>
-          <w:sz w:val="20"/>
-          <w:szCs w:val="20"/>
-        </w:rPr>
-        <w:t>who blame stagnation in the CONVENTIONAL  factors of production</w:t>
-      </w:r>
-    </w:p>
-    <w:p>
-      <w:r>
-        <w:rPr>
-          <w:rFonts w:ascii="NimbusRomNo9L-Regu" w:hAnsi="NimbusRomNo9L-Regu" w:cs="NimbusRomNo9L-Regu"/>
-          <w:sz w:val="20"/>
-          <w:szCs w:val="20"/>
-        </w:rPr>
-        <w:t>(manufactured capital, labor, and technology –ALL INTRINSIC TO THE ECONOMY ) for the bleak situation.</w:t>
-      </w:r>
-    </w:p>
-    <w:p>
-      <w:pPr>
-        <w:rPr>
-          <w:rFonts w:ascii="NimbusRomNo9L-Regu" w:hAnsi="NimbusRomNo9L-Regu" w:cs="NimbusRomNo9L-Regu"/>
-          <w:sz w:val="20"/>
-          <w:szCs w:val="20"/>
-        </w:rPr>
-      </w:pPr>
-      <w:r>
-        <w:rPr>
-          <w:rFonts w:ascii="NimbusRomNo9L-Regu" w:hAnsi="NimbusRomNo9L-Regu" w:cs="NimbusRomNo9L-Regu"/>
-          <w:sz w:val="20"/>
-          <w:szCs w:val="20"/>
-        </w:rPr>
-        <w:t xml:space="preserve">p.n27 </w:t>
-      </w:r>
-      <w:r>
-        <w:rPr>
-          <w:rFonts w:ascii="NimbusRomNo9L-Regu" w:hAnsi="NimbusRomNo9L-Regu" w:cs="NimbusRomNo9L-Regu"/>
-          <w:sz w:val="20"/>
-          <w:szCs w:val="20"/>
-        </w:rPr>
-        <w:t>bot Introduction (Chapter 1) contaied much   CONTAINED</w:t>
-      </w:r>
-    </w:p>
-    <w:p>
-      <w:pPr>
-        <w:rPr>
-          <w:rFonts w:ascii="NimbusRomNo9L-Regu" w:hAnsi="NimbusRomNo9L-Regu" w:cs="NimbusRomNo9L-Regu"/>
-          <w:sz w:val="20"/>
-          <w:szCs w:val="20"/>
-        </w:rPr>
-      </w:pPr>
-      <w:r>
-        <w:rPr>
-          <w:rFonts w:ascii="NimbusRomNo9L-Regu" w:hAnsi="NimbusRomNo9L-Regu" w:cs="NimbusRomNo9L-Regu"/>
-          <w:sz w:val="20"/>
-          <w:szCs w:val="20"/>
-        </w:rPr>
-        <w:t>2.2.1  by the Best-First Principle (Section 1.4.2)  check to see if still appropriate</w:t>
+          <w:ins w:id="5" w:author="Matt" w:date="2014-09-07T13:18:00Z"/>
+          <w:rFonts w:ascii="NimbusRomNo9L-Regu" w:hAnsi="NimbusRomNo9L-Regu" w:cs="NimbusRomNo9L-Regu"/>
+          <w:sz w:val="20"/>
+          <w:szCs w:val="20"/>
+        </w:rPr>
+      </w:pPr>
+      <w:proofErr w:type="gramStart"/>
+      <w:r>
+        <w:rPr>
+          <w:rFonts w:ascii="NimbusRomNo9L-Regu" w:hAnsi="NimbusRomNo9L-Regu" w:cs="NimbusRomNo9L-Regu"/>
+          <w:sz w:val="20"/>
+          <w:szCs w:val="20"/>
+        </w:rPr>
+        <w:t>who</w:t>
+      </w:r>
+      <w:proofErr w:type="gramEnd"/>
+      <w:r>
+        <w:rPr>
+          <w:rFonts w:ascii="NimbusRomNo9L-Regu" w:hAnsi="NimbusRomNo9L-Regu" w:cs="NimbusRomNo9L-Regu"/>
+          <w:sz w:val="20"/>
+          <w:szCs w:val="20"/>
+        </w:rPr>
+        <w:t xml:space="preserve"> blame stagnation in the CONVENTIONAL  factors of production</w:t>
+      </w:r>
+    </w:p>
+    <w:p>
+      <w:pPr>
+        <w:autoSpaceDE w:val="0"/>
+        <w:autoSpaceDN w:val="0"/>
+        <w:adjustRightInd w:val="0"/>
+        <w:spacing w:after="0" w:line="240" w:lineRule="auto"/>
+        <w:rPr>
+          <w:ins w:id="6" w:author="Matt" w:date="2014-09-07T13:18:00Z"/>
+          <w:rFonts w:ascii="NimbusRomNo9L-Regu" w:hAnsi="NimbusRomNo9L-Regu" w:cs="NimbusRomNo9L-Regu"/>
+          <w:sz w:val="20"/>
+          <w:szCs w:val="20"/>
+        </w:rPr>
+      </w:pPr>
+    </w:p>
+    <w:p>
+      <w:pPr>
+        <w:autoSpaceDE w:val="0"/>
+        <w:autoSpaceDN w:val="0"/>
+        <w:adjustRightInd w:val="0"/>
+        <w:spacing w:after="0" w:line="240" w:lineRule="auto"/>
+        <w:rPr>
+          <w:ins w:id="7" w:author="Matt" w:date="2014-09-07T13:18:00Z"/>
+          <w:rFonts w:ascii="NimbusRomNo9L-Regu" w:hAnsi="NimbusRomNo9L-Regu" w:cs="NimbusRomNo9L-Regu"/>
+          <w:sz w:val="20"/>
+          <w:szCs w:val="20"/>
+        </w:rPr>
+      </w:pPr>
+      <w:proofErr w:type="gramStart"/>
+      <w:ins w:id="8" w:author="Matt" w:date="2014-09-07T13:18:00Z">
+        <w:r>
+          <w:rPr>
+            <w:rFonts w:ascii="NimbusRomNo9L-Regu" w:hAnsi="NimbusRomNo9L-Regu" w:cs="NimbusRomNo9L-Regu"/>
+            <w:sz w:val="20"/>
+            <w:szCs w:val="20"/>
+          </w:rPr>
+          <w:t>added</w:t>
+        </w:r>
+        <w:proofErr w:type="gramEnd"/>
+        <w:r>
+          <w:rPr>
+            <w:rFonts w:ascii="NimbusRomNo9L-Regu" w:hAnsi="NimbusRomNo9L-Regu" w:cs="NimbusRomNo9L-Regu"/>
+            <w:sz w:val="20"/>
+            <w:szCs w:val="20"/>
+          </w:rPr>
+          <w:t xml:space="preserve"> “conventional”</w:t>
+        </w:r>
+      </w:ins>
+    </w:p>
+    <w:p>
+      <w:pPr>
+        <w:autoSpaceDE w:val="0"/>
+        <w:autoSpaceDN w:val="0"/>
+        <w:adjustRightInd w:val="0"/>
+        <w:spacing w:after="0" w:line="240" w:lineRule="auto"/>
+        <w:rPr>
+          <w:rFonts w:ascii="NimbusRomNo9L-Regu" w:hAnsi="NimbusRomNo9L-Regu" w:cs="NimbusRomNo9L-Regu"/>
+          <w:sz w:val="20"/>
+          <w:szCs w:val="20"/>
+        </w:rPr>
+      </w:pPr>
+    </w:p>
+    <w:p>
+      <w:pPr>
+        <w:rPr>
+          <w:ins w:id="9" w:author="Matt" w:date="2014-09-07T13:18:00Z"/>
+          <w:rFonts w:ascii="NimbusRomNo9L-Regu" w:hAnsi="NimbusRomNo9L-Regu" w:cs="NimbusRomNo9L-Regu"/>
+          <w:sz w:val="20"/>
+          <w:szCs w:val="20"/>
+        </w:rPr>
+      </w:pPr>
+      <w:r>
+        <w:rPr>
+          <w:rFonts w:ascii="NimbusRomNo9L-Regu" w:hAnsi="NimbusRomNo9L-Regu" w:cs="NimbusRomNo9L-Regu"/>
+          <w:sz w:val="20"/>
+          <w:szCs w:val="20"/>
+        </w:rPr>
+        <w:t>(</w:t>
+      </w:r>
+      <w:proofErr w:type="gramStart"/>
+      <w:r>
+        <w:rPr>
+          <w:rFonts w:ascii="NimbusRomNo9L-Regu" w:hAnsi="NimbusRomNo9L-Regu" w:cs="NimbusRomNo9L-Regu"/>
+          <w:sz w:val="20"/>
+          <w:szCs w:val="20"/>
+        </w:rPr>
+        <w:t>manufactured</w:t>
+      </w:r>
+      <w:proofErr w:type="gramEnd"/>
+      <w:r>
+        <w:rPr>
+          <w:rFonts w:ascii="NimbusRomNo9L-Regu" w:hAnsi="NimbusRomNo9L-Regu" w:cs="NimbusRomNo9L-Regu"/>
+          <w:sz w:val="20"/>
+          <w:szCs w:val="20"/>
+        </w:rPr>
+        <w:t xml:space="preserve"> capital, labor, and technology –ALL INTRINSIC TO THE ECONOMY ) for the bleak situation.</w:t>
+      </w:r>
+    </w:p>
+    <w:p>
+      <w:pPr>
+        <w:rPr>
+          <w:ins w:id="10" w:author="Matt" w:date="2014-09-07T13:18:00Z"/>
+          <w:rFonts w:ascii="NimbusRomNo9L-Regu" w:hAnsi="NimbusRomNo9L-Regu" w:cs="NimbusRomNo9L-Regu"/>
+          <w:sz w:val="20"/>
+          <w:szCs w:val="20"/>
+        </w:rPr>
+      </w:pPr>
+      <w:ins w:id="11" w:author="Matt" w:date="2014-09-07T13:18:00Z">
+        <w:r>
+          <w:rPr>
+            <w:rFonts w:ascii="NimbusRomNo9L-Regu" w:hAnsi="NimbusRomNo9L-Regu" w:cs="NimbusRomNo9L-Regu"/>
+            <w:sz w:val="20"/>
+            <w:szCs w:val="20"/>
+          </w:rPr>
+          <w:t xml:space="preserve">Added </w:t>
+        </w:r>
+      </w:ins>
+      <w:ins w:id="12" w:author="Matt" w:date="2014-09-07T13:19:00Z">
+        <w:r>
+          <w:rPr>
+            <w:rFonts w:ascii="NimbusRomNo9L-Regu" w:hAnsi="NimbusRomNo9L-Regu" w:cs="NimbusRomNo9L-Regu"/>
+            <w:sz w:val="20"/>
+            <w:szCs w:val="20"/>
+          </w:rPr>
+          <w:t>“</w:t>
+        </w:r>
+        <w:r>
+          <w:rPr>
+            <w:rFonts w:ascii="Helvetica" w:hAnsi="Helvetica" w:cs="Helvetica"/>
+            <w:color w:val="000000"/>
+            <w:sz w:val="20"/>
+            <w:szCs w:val="20"/>
+          </w:rPr>
+          <w:t>—all endogenous to the economy</w:t>
+        </w:r>
+        <w:r>
+          <w:rPr>
+            <w:rFonts w:ascii="Helvetica" w:hAnsi="Helvetica" w:cs="Helvetica"/>
+            <w:color w:val="000000"/>
+            <w:sz w:val="20"/>
+            <w:szCs w:val="20"/>
+          </w:rPr>
+          <w:t>”</w:t>
+        </w:r>
+      </w:ins>
+      <w:bookmarkStart w:id="13" w:name="_GoBack"/>
+      <w:bookmarkEnd w:id="13"/>
+    </w:p>
+    <w:p/>
+    <w:p>
+      <w:pPr>
+        <w:rPr>
+          <w:ins w:id="14" w:author="Matt" w:date="2014-09-07T13:17:00Z"/>
+          <w:rFonts w:ascii="NimbusRomNo9L-Regu" w:hAnsi="NimbusRomNo9L-Regu" w:cs="NimbusRomNo9L-Regu"/>
+          <w:sz w:val="20"/>
+          <w:szCs w:val="20"/>
+        </w:rPr>
+      </w:pPr>
+      <w:proofErr w:type="gramStart"/>
+      <w:r>
+        <w:rPr>
+          <w:rFonts w:ascii="NimbusRomNo9L-Regu" w:hAnsi="NimbusRomNo9L-Regu" w:cs="NimbusRomNo9L-Regu"/>
+          <w:sz w:val="20"/>
+          <w:szCs w:val="20"/>
+        </w:rPr>
+        <w:t>p</w:t>
+      </w:r>
+      <w:proofErr w:type="gramEnd"/>
+      <w:r>
+        <w:rPr>
+          <w:rFonts w:ascii="NimbusRomNo9L-Regu" w:hAnsi="NimbusRomNo9L-Regu" w:cs="NimbusRomNo9L-Regu"/>
+          <w:sz w:val="20"/>
+          <w:szCs w:val="20"/>
+        </w:rPr>
+        <w:t xml:space="preserve">.n27 </w:t>
+      </w:r>
+      <w:r>
+        <w:rPr>
+          <w:rFonts w:ascii="NimbusRomNo9L-Regu" w:hAnsi="NimbusRomNo9L-Regu" w:cs="NimbusRomNo9L-Regu"/>
+          <w:sz w:val="20"/>
+          <w:szCs w:val="20"/>
+        </w:rPr>
+        <w:t xml:space="preserve">bot Introduction (Chapter 1) </w:t>
+      </w:r>
+      <w:proofErr w:type="spellStart"/>
+      <w:r>
+        <w:rPr>
+          <w:rFonts w:ascii="NimbusRomNo9L-Regu" w:hAnsi="NimbusRomNo9L-Regu" w:cs="NimbusRomNo9L-Regu"/>
+          <w:sz w:val="20"/>
+          <w:szCs w:val="20"/>
+        </w:rPr>
+        <w:t>contaied</w:t>
+      </w:r>
+      <w:proofErr w:type="spellEnd"/>
+      <w:r>
+        <w:rPr>
+          <w:rFonts w:ascii="NimbusRomNo9L-Regu" w:hAnsi="NimbusRomNo9L-Regu" w:cs="NimbusRomNo9L-Regu"/>
+          <w:sz w:val="20"/>
+          <w:szCs w:val="20"/>
+        </w:rPr>
+        <w:t xml:space="preserve"> much   CONTAINED</w:t>
+      </w:r>
+    </w:p>
+    <w:p>
+      <w:pPr>
+        <w:rPr>
+          <w:ins w:id="15" w:author="Matt" w:date="2014-09-07T13:17:00Z"/>
+          <w:rFonts w:ascii="NimbusRomNo9L-Regu" w:hAnsi="NimbusRomNo9L-Regu" w:cs="NimbusRomNo9L-Regu"/>
+          <w:sz w:val="20"/>
+          <w:szCs w:val="20"/>
+        </w:rPr>
+      </w:pPr>
+      <w:ins w:id="16" w:author="Matt" w:date="2014-09-07T13:17:00Z">
+        <w:r>
+          <w:rPr>
+            <w:rFonts w:ascii="NimbusRomNo9L-Regu" w:hAnsi="NimbusRomNo9L-Regu" w:cs="NimbusRomNo9L-Regu"/>
+            <w:sz w:val="20"/>
+            <w:szCs w:val="20"/>
+          </w:rPr>
+          <w:t>Fixed. Thanks!</w:t>
+        </w:r>
+      </w:ins>
+    </w:p>
+    <w:p>
+      <w:pPr>
+        <w:rPr>
+          <w:rFonts w:ascii="NimbusRomNo9L-Regu" w:hAnsi="NimbusRomNo9L-Regu" w:cs="NimbusRomNo9L-Regu"/>
+          <w:sz w:val="20"/>
+          <w:szCs w:val="20"/>
+        </w:rPr>
+      </w:pPr>
+    </w:p>
+    <w:p>
+      <w:pPr>
+        <w:rPr>
+          <w:rFonts w:ascii="NimbusRomNo9L-Regu" w:hAnsi="NimbusRomNo9L-Regu" w:cs="NimbusRomNo9L-Regu"/>
+          <w:sz w:val="20"/>
+          <w:szCs w:val="20"/>
+        </w:rPr>
+      </w:pPr>
+      <w:proofErr w:type="gramStart"/>
+      <w:r>
+        <w:rPr>
+          <w:rFonts w:ascii="NimbusRomNo9L-Regu" w:hAnsi="NimbusRomNo9L-Regu" w:cs="NimbusRomNo9L-Regu"/>
+          <w:sz w:val="20"/>
+          <w:szCs w:val="20"/>
+        </w:rPr>
+        <w:t>2.2.1  by</w:t>
+      </w:r>
+      <w:proofErr w:type="gramEnd"/>
+      <w:r>
+        <w:rPr>
+          <w:rFonts w:ascii="NimbusRomNo9L-Regu" w:hAnsi="NimbusRomNo9L-Regu" w:cs="NimbusRomNo9L-Regu"/>
+          <w:sz w:val="20"/>
+          <w:szCs w:val="20"/>
+        </w:rPr>
+        <w:t xml:space="preserve"> the Best-First Principle (Section 1.4.2)  check to see if still appropriate</w:t>
       </w:r>
     </w:p>
     <w:p>
@@ -145,13 +365,23 @@
         </w:rPr>
         <w:t xml:space="preserve">Fig. 2.1 </w:t>
       </w:r>
-      <w:r>
-        <w:rPr>
-          <w:rFonts w:ascii="NimbusRomNo9L-Regu" w:hAnsi="NimbusRomNo9L-Regu" w:cs="NimbusRomNo9L-Regu"/>
-          <w:sz w:val="17"/>
-          <w:szCs w:val="17"/>
-        </w:rPr>
-        <w:t>In the traditional</w:t>
+      <w:proofErr w:type="gramStart"/>
+      <w:r>
+        <w:rPr>
+          <w:rFonts w:ascii="NimbusRomNo9L-Regu" w:hAnsi="NimbusRomNo9L-Regu" w:cs="NimbusRomNo9L-Regu"/>
+          <w:sz w:val="17"/>
+          <w:szCs w:val="17"/>
+        </w:rPr>
+        <w:t>In</w:t>
+      </w:r>
+      <w:proofErr w:type="gramEnd"/>
+      <w:r>
+        <w:rPr>
+          <w:rFonts w:ascii="NimbusRomNo9L-Regu" w:hAnsi="NimbusRomNo9L-Regu" w:cs="NimbusRomNo9L-Regu"/>
+          <w:sz w:val="17"/>
+          <w:szCs w:val="17"/>
+        </w:rPr>
+        <w:t xml:space="preserve"> the traditional</w:t>
       </w:r>
       <w:r>
         <w:rPr>
@@ -182,55 +412,85 @@
           <w:szCs w:val="17"/>
         </w:rPr>
       </w:pPr>
-      <w:r>
-        <w:rPr>
-          <w:rFonts w:ascii="NimbusRomNo9L-Regu" w:hAnsi="NimbusRomNo9L-Regu" w:cs="NimbusRomNo9L-Regu"/>
-          <w:sz w:val="17"/>
-          <w:szCs w:val="17"/>
-        </w:rPr>
-        <w:t>services between two sectors. Producers manufacture goods and services by taking in labor and</w:t>
-      </w:r>
-    </w:p>
-    <w:p>
-      <w:pPr>
-        <w:autoSpaceDE w:val="0"/>
-        <w:autoSpaceDN w:val="0"/>
-        <w:adjustRightInd w:val="0"/>
-        <w:spacing w:after="0" w:line="240" w:lineRule="auto"/>
-        <w:rPr>
-          <w:rFonts w:ascii="NimbusRomNo9L-Regu" w:hAnsi="NimbusRomNo9L-Regu" w:cs="NimbusRomNo9L-Regu"/>
-          <w:sz w:val="17"/>
-          <w:szCs w:val="17"/>
-        </w:rPr>
-      </w:pPr>
-      <w:r>
-        <w:rPr>
-          <w:rFonts w:ascii="NimbusRomNo9L-Regu" w:hAnsi="NimbusRomNo9L-Regu" w:cs="NimbusRomNo9L-Regu"/>
-          <w:sz w:val="17"/>
-          <w:szCs w:val="17"/>
-        </w:rPr>
-        <w:t>capital. Consumers exchange labor for wages which are used to purchase the goods and services</w:t>
-      </w:r>
-    </w:p>
-    <w:p>
-      <w:pPr>
-        <w:autoSpaceDE w:val="0"/>
-        <w:autoSpaceDN w:val="0"/>
-        <w:adjustRightInd w:val="0"/>
-        <w:spacing w:after="0" w:line="240" w:lineRule="auto"/>
-        <w:rPr>
-          <w:rFonts w:ascii="NimbusRomNo9L-Regu" w:hAnsi="NimbusRomNo9L-Regu" w:cs="NimbusRomNo9L-Regu"/>
-          <w:sz w:val="17"/>
-          <w:szCs w:val="17"/>
-        </w:rPr>
-      </w:pPr>
-      <w:r>
-        <w:rPr>
-          <w:rFonts w:ascii="NimbusRomNo9L-Regu" w:hAnsi="NimbusRomNo9L-Regu" w:cs="NimbusRomNo9L-Regu"/>
-          <w:sz w:val="17"/>
-          <w:szCs w:val="17"/>
-        </w:rPr>
-        <w:t xml:space="preserve">of the producers. </w:t>
+      <w:proofErr w:type="gramStart"/>
+      <w:r>
+        <w:rPr>
+          <w:rFonts w:ascii="NimbusRomNo9L-Regu" w:hAnsi="NimbusRomNo9L-Regu" w:cs="NimbusRomNo9L-Regu"/>
+          <w:sz w:val="17"/>
+          <w:szCs w:val="17"/>
+        </w:rPr>
+        <w:t>services</w:t>
+      </w:r>
+      <w:proofErr w:type="gramEnd"/>
+      <w:r>
+        <w:rPr>
+          <w:rFonts w:ascii="NimbusRomNo9L-Regu" w:hAnsi="NimbusRomNo9L-Regu" w:cs="NimbusRomNo9L-Regu"/>
+          <w:sz w:val="17"/>
+          <w:szCs w:val="17"/>
+        </w:rPr>
+        <w:t xml:space="preserve"> between two sectors. Producers manufacture goods and services by taking in labor and</w:t>
+      </w:r>
+    </w:p>
+    <w:p>
+      <w:pPr>
+        <w:autoSpaceDE w:val="0"/>
+        <w:autoSpaceDN w:val="0"/>
+        <w:adjustRightInd w:val="0"/>
+        <w:spacing w:after="0" w:line="240" w:lineRule="auto"/>
+        <w:rPr>
+          <w:rFonts w:ascii="NimbusRomNo9L-Regu" w:hAnsi="NimbusRomNo9L-Regu" w:cs="NimbusRomNo9L-Regu"/>
+          <w:sz w:val="17"/>
+          <w:szCs w:val="17"/>
+        </w:rPr>
+      </w:pPr>
+      <w:proofErr w:type="gramStart"/>
+      <w:r>
+        <w:rPr>
+          <w:rFonts w:ascii="NimbusRomNo9L-Regu" w:hAnsi="NimbusRomNo9L-Regu" w:cs="NimbusRomNo9L-Regu"/>
+          <w:sz w:val="17"/>
+          <w:szCs w:val="17"/>
+        </w:rPr>
+        <w:t>capital</w:t>
+      </w:r>
+      <w:proofErr w:type="gramEnd"/>
+      <w:r>
+        <w:rPr>
+          <w:rFonts w:ascii="NimbusRomNo9L-Regu" w:hAnsi="NimbusRomNo9L-Regu" w:cs="NimbusRomNo9L-Regu"/>
+          <w:sz w:val="17"/>
+          <w:szCs w:val="17"/>
+        </w:rPr>
+        <w:t>. Consumers exchange labor for wages which are used to purchase the goods and services</w:t>
+      </w:r>
+    </w:p>
+    <w:p>
+      <w:pPr>
+        <w:autoSpaceDE w:val="0"/>
+        <w:autoSpaceDN w:val="0"/>
+        <w:adjustRightInd w:val="0"/>
+        <w:spacing w:after="0" w:line="240" w:lineRule="auto"/>
+        <w:rPr>
+          <w:rFonts w:ascii="NimbusRomNo9L-Regu" w:hAnsi="NimbusRomNo9L-Regu" w:cs="NimbusRomNo9L-Regu"/>
+          <w:sz w:val="17"/>
+          <w:szCs w:val="17"/>
+        </w:rPr>
+      </w:pPr>
+      <w:proofErr w:type="gramStart"/>
+      <w:r>
+        <w:rPr>
+          <w:rFonts w:ascii="NimbusRomNo9L-Regu" w:hAnsi="NimbusRomNo9L-Regu" w:cs="NimbusRomNo9L-Regu"/>
+          <w:sz w:val="17"/>
+          <w:szCs w:val="17"/>
+        </w:rPr>
+        <w:t>of</w:t>
+      </w:r>
+      <w:proofErr w:type="gramEnd"/>
+      <w:r>
+        <w:rPr>
+          <w:rFonts w:ascii="NimbusRomNo9L-Regu" w:hAnsi="NimbusRomNo9L-Regu" w:cs="NimbusRomNo9L-Regu"/>
+          <w:sz w:val="17"/>
+          <w:szCs w:val="17"/>
+        </w:rPr>
+        <w:t xml:space="preserve"> the producers. </w:t>
       </w:r>
       <w:r>
         <w:rPr>
@@ -262,7 +522,25 @@
           <w:sz w:val="17"/>
           <w:szCs w:val="17"/>
         </w:rPr>
-        <w:t>information.[7]</w:t>
+        <w:t>information</w:t>
+      </w:r>
+      <w:proofErr w:type="gramStart"/>
+      <w:r>
+        <w:rPr>
+          <w:rFonts w:ascii="NimbusRomNo9L-Regu" w:hAnsi="NimbusRomNo9L-Regu" w:cs="NimbusRomNo9L-Regu"/>
+          <w:sz w:val="17"/>
+          <w:szCs w:val="17"/>
+        </w:rPr>
+        <w:t>.[</w:t>
+      </w:r>
+      <w:proofErr w:type="gramEnd"/>
+      <w:r>
+        <w:rPr>
+          <w:rFonts w:ascii="NimbusRomNo9L-Regu" w:hAnsi="NimbusRomNo9L-Regu" w:cs="NimbusRomNo9L-Regu"/>
+          <w:sz w:val="17"/>
+          <w:szCs w:val="17"/>
+        </w:rPr>
+        <w:t>7]</w:t>
       </w:r>
     </w:p>
     <w:p>
@@ -317,7 +595,125 @@
           <w:sz w:val="17"/>
           <w:szCs w:val="17"/>
         </w:rPr>
-        <w:t xml:space="preserve">OK I AM HAVING A PROBLEM WITH THE FOLLOWING:   NOT THAT ITS WRONG OR BAD, BUT THE “IN OUR OPINION” SEEMS TO IGNORE THAT IT WAS ALSO IN THE  OPINION OF MANY OTHERS FOUR DECADES AGO: HOWARD Odum (1973)  myself (1986) ,  Hemut Haberl and Maria Kowal---;  others.    Replace with “In our oponion, and that of others ( Odum ….).   </w:t>
+        <w:t xml:space="preserve">OK I AM HAVING A PROBLEM WITH THE FOLLOWING:   NOT THAT ITS WRONG OR BAD, BUT THE “IN OUR OPINION” SEEMS TO IGNORE THAT IT WAS ALSO IN THE  OPINION OF MANY OTHERS FOUR DECADES AGO: HOWARD </w:t>
+      </w:r>
+      <w:proofErr w:type="spellStart"/>
+      <w:r>
+        <w:rPr>
+          <w:rFonts w:ascii="NimbusRomNo9L-Regu" w:hAnsi="NimbusRomNo9L-Regu" w:cs="NimbusRomNo9L-Regu"/>
+          <w:sz w:val="17"/>
+          <w:szCs w:val="17"/>
+        </w:rPr>
+        <w:t>Odum</w:t>
+      </w:r>
+      <w:proofErr w:type="spellEnd"/>
+      <w:r>
+        <w:rPr>
+          <w:rFonts w:ascii="NimbusRomNo9L-Regu" w:hAnsi="NimbusRomNo9L-Regu" w:cs="NimbusRomNo9L-Regu"/>
+          <w:sz w:val="17"/>
+          <w:szCs w:val="17"/>
+        </w:rPr>
+        <w:t xml:space="preserve"> (1973)  myself (1986) ,  </w:t>
+      </w:r>
+      <w:proofErr w:type="spellStart"/>
+      <w:r>
+        <w:rPr>
+          <w:rFonts w:ascii="NimbusRomNo9L-Regu" w:hAnsi="NimbusRomNo9L-Regu" w:cs="NimbusRomNo9L-Regu"/>
+          <w:sz w:val="17"/>
+          <w:szCs w:val="17"/>
+        </w:rPr>
+        <w:t>Hemut</w:t>
+      </w:r>
+      <w:proofErr w:type="spellEnd"/>
+      <w:r>
+        <w:rPr>
+          <w:rFonts w:ascii="NimbusRomNo9L-Regu" w:hAnsi="NimbusRomNo9L-Regu" w:cs="NimbusRomNo9L-Regu"/>
+          <w:sz w:val="17"/>
+          <w:szCs w:val="17"/>
+        </w:rPr>
+        <w:t xml:space="preserve"> </w:t>
+      </w:r>
+      <w:proofErr w:type="spellStart"/>
+      <w:r>
+        <w:rPr>
+          <w:rFonts w:ascii="NimbusRomNo9L-Regu" w:hAnsi="NimbusRomNo9L-Regu" w:cs="NimbusRomNo9L-Regu"/>
+          <w:sz w:val="17"/>
+          <w:szCs w:val="17"/>
+        </w:rPr>
+        <w:t>Haberl</w:t>
+      </w:r>
+      <w:proofErr w:type="spellEnd"/>
+      <w:r>
+        <w:rPr>
+          <w:rFonts w:ascii="NimbusRomNo9L-Regu" w:hAnsi="NimbusRomNo9L-Regu" w:cs="NimbusRomNo9L-Regu"/>
+          <w:sz w:val="17"/>
+          <w:szCs w:val="17"/>
+        </w:rPr>
+        <w:t xml:space="preserve"> and Maria </w:t>
+      </w:r>
+      <w:proofErr w:type="spellStart"/>
+      <w:r>
+        <w:rPr>
+          <w:rFonts w:ascii="NimbusRomNo9L-Regu" w:hAnsi="NimbusRomNo9L-Regu" w:cs="NimbusRomNo9L-Regu"/>
+          <w:sz w:val="17"/>
+          <w:szCs w:val="17"/>
+        </w:rPr>
+        <w:t>Kowal</w:t>
+      </w:r>
+      <w:proofErr w:type="spellEnd"/>
+      <w:r>
+        <w:rPr>
+          <w:rFonts w:ascii="NimbusRomNo9L-Regu" w:hAnsi="NimbusRomNo9L-Regu" w:cs="NimbusRomNo9L-Regu"/>
+          <w:sz w:val="17"/>
+          <w:szCs w:val="17"/>
+        </w:rPr>
+        <w:t xml:space="preserve">---;  others.    Replace with “In our </w:t>
+      </w:r>
+      <w:proofErr w:type="spellStart"/>
+      <w:r>
+        <w:rPr>
+          <w:rFonts w:ascii="NimbusRomNo9L-Regu" w:hAnsi="NimbusRomNo9L-Regu" w:cs="NimbusRomNo9L-Regu"/>
+          <w:sz w:val="17"/>
+          <w:szCs w:val="17"/>
+        </w:rPr>
+        <w:t>oponion</w:t>
+      </w:r>
+      <w:proofErr w:type="spellEnd"/>
+      <w:r>
+        <w:rPr>
+          <w:rFonts w:ascii="NimbusRomNo9L-Regu" w:hAnsi="NimbusRomNo9L-Regu" w:cs="NimbusRomNo9L-Regu"/>
+          <w:sz w:val="17"/>
+          <w:szCs w:val="17"/>
+        </w:rPr>
+        <w:t xml:space="preserve">, and that of others </w:t>
+      </w:r>
+      <w:proofErr w:type="gramStart"/>
+      <w:r>
+        <w:rPr>
+          <w:rFonts w:ascii="NimbusRomNo9L-Regu" w:hAnsi="NimbusRomNo9L-Regu" w:cs="NimbusRomNo9L-Regu"/>
+          <w:sz w:val="17"/>
+          <w:szCs w:val="17"/>
+        </w:rPr>
+        <w:t xml:space="preserve">( </w:t>
+      </w:r>
+      <w:proofErr w:type="spellStart"/>
+      <w:r>
+        <w:rPr>
+          <w:rFonts w:ascii="NimbusRomNo9L-Regu" w:hAnsi="NimbusRomNo9L-Regu" w:cs="NimbusRomNo9L-Regu"/>
+          <w:sz w:val="17"/>
+          <w:szCs w:val="17"/>
+        </w:rPr>
+        <w:t>Odum</w:t>
+      </w:r>
+      <w:proofErr w:type="spellEnd"/>
+      <w:proofErr w:type="gramEnd"/>
+      <w:r>
+        <w:rPr>
+          <w:rFonts w:ascii="NimbusRomNo9L-Regu" w:hAnsi="NimbusRomNo9L-Regu" w:cs="NimbusRomNo9L-Regu"/>
+          <w:sz w:val="17"/>
+          <w:szCs w:val="17"/>
+        </w:rPr>
+        <w:t xml:space="preserve"> ….).   </w:t>
       </w:r>
     </w:p>
     <w:p>
@@ -387,139 +783,250 @@
           <w:szCs w:val="20"/>
         </w:rPr>
       </w:pPr>
-      <w:r>
-        <w:rPr>
-          <w:rFonts w:ascii="NimbusRomNo9L-Regu" w:hAnsi="NimbusRomNo9L-Regu" w:cs="NimbusRomNo9L-Regu"/>
-          <w:sz w:val="20"/>
-          <w:szCs w:val="20"/>
-        </w:rPr>
-        <w:t>should provide for robust interaction and suggest tight coupling between the biosphere</w:t>
-      </w:r>
-    </w:p>
-    <w:p>
-      <w:pPr>
-        <w:autoSpaceDE w:val="0"/>
-        <w:autoSpaceDN w:val="0"/>
-        <w:adjustRightInd w:val="0"/>
-        <w:spacing w:after="0" w:line="240" w:lineRule="auto"/>
-        <w:rPr>
-          <w:rFonts w:ascii="NimbusRomNo9L-Regu" w:hAnsi="NimbusRomNo9L-Regu" w:cs="NimbusRomNo9L-Regu"/>
-          <w:sz w:val="20"/>
-          <w:szCs w:val="20"/>
-        </w:rPr>
-      </w:pPr>
-      <w:r>
-        <w:rPr>
-          <w:rFonts w:ascii="NimbusRomNo9L-Regu" w:hAnsi="NimbusRomNo9L-Regu" w:cs="NimbusRomNo9L-Regu"/>
-          <w:sz w:val="20"/>
-          <w:szCs w:val="20"/>
-        </w:rPr>
-        <w:t>and the economy. Specifically, it should account for the following facts about</w:t>
-      </w:r>
-    </w:p>
-    <w:p>
-      <w:pPr>
-        <w:autoSpaceDE w:val="0"/>
-        <w:autoSpaceDN w:val="0"/>
-        <w:adjustRightInd w:val="0"/>
-        <w:spacing w:after="0" w:line="240" w:lineRule="auto"/>
-        <w:rPr>
-          <w:rFonts w:ascii="NimbusRomNo9L-Regu" w:hAnsi="NimbusRomNo9L-Regu" w:cs="NimbusRomNo9L-Regu"/>
-          <w:sz w:val="20"/>
-          <w:szCs w:val="20"/>
-        </w:rPr>
-      </w:pPr>
-      <w:r>
-        <w:rPr>
-          <w:rFonts w:ascii="NimbusRomNo9L-Regu" w:hAnsi="NimbusRomNo9L-Regu" w:cs="NimbusRomNo9L-Regu"/>
-          <w:sz w:val="20"/>
-          <w:szCs w:val="20"/>
-        </w:rPr>
-        <w:t>real economies. Economies:</w:t>
-      </w:r>
-    </w:p>
-    <w:p>
-      <w:pPr>
-        <w:autoSpaceDE w:val="0"/>
-        <w:autoSpaceDN w:val="0"/>
-        <w:adjustRightInd w:val="0"/>
-        <w:spacing w:after="0" w:line="240" w:lineRule="auto"/>
-        <w:rPr>
-          <w:rFonts w:ascii="NimbusRomNo9L-Regu" w:hAnsi="NimbusRomNo9L-Regu" w:cs="NimbusRomNo9L-Regu"/>
-          <w:sz w:val="20"/>
-          <w:szCs w:val="20"/>
-        </w:rPr>
-      </w:pPr>
-      <w:r>
-        <w:rPr>
-          <w:rFonts w:ascii="NimbusRomNo9L-Regu" w:hAnsi="NimbusRomNo9L-Regu" w:cs="NimbusRomNo9L-Regu"/>
-          <w:sz w:val="20"/>
-          <w:szCs w:val="20"/>
-        </w:rPr>
-        <w:t>1. intake material and energy from the biosphere</w:t>
-      </w:r>
-    </w:p>
-    <w:p>
-      <w:pPr>
-        <w:autoSpaceDE w:val="0"/>
-        <w:autoSpaceDN w:val="0"/>
-        <w:adjustRightInd w:val="0"/>
-        <w:spacing w:after="0" w:line="240" w:lineRule="auto"/>
-        <w:rPr>
-          <w:rFonts w:ascii="NimbusRomNo9L-Regu" w:hAnsi="NimbusRomNo9L-Regu" w:cs="NimbusRomNo9L-Regu"/>
-          <w:sz w:val="20"/>
-          <w:szCs w:val="20"/>
-        </w:rPr>
-      </w:pPr>
-      <w:r>
-        <w:rPr>
-          <w:rFonts w:ascii="NimbusRomNo9L-Regu" w:hAnsi="NimbusRomNo9L-Regu" w:cs="NimbusRomNo9L-Regu"/>
-          <w:sz w:val="20"/>
-          <w:szCs w:val="20"/>
-        </w:rPr>
-        <w:t>2. exchange materials, energy, and information internally</w:t>
-      </w:r>
-    </w:p>
-    <w:p>
-      <w:pPr>
-        <w:autoSpaceDE w:val="0"/>
-        <w:autoSpaceDN w:val="0"/>
-        <w:adjustRightInd w:val="0"/>
-        <w:spacing w:after="0" w:line="240" w:lineRule="auto"/>
-        <w:rPr>
-          <w:rFonts w:ascii="NimbusRomNo9L-Regu" w:hAnsi="NimbusRomNo9L-Regu" w:cs="NimbusRomNo9L-Regu"/>
-          <w:sz w:val="20"/>
-          <w:szCs w:val="20"/>
-        </w:rPr>
-      </w:pPr>
-      <w:r>
-        <w:rPr>
-          <w:rFonts w:ascii="NimbusRomNo9L-Regu" w:hAnsi="NimbusRomNo9L-Regu" w:cs="NimbusRomNo9L-Regu"/>
-          <w:sz w:val="20"/>
-          <w:szCs w:val="20"/>
-        </w:rPr>
-        <w:t>3. discharge material and energy wastes to the biosphere</w:t>
-      </w:r>
-    </w:p>
-    <w:p>
-      <w:pPr>
-        <w:autoSpaceDE w:val="0"/>
-        <w:autoSpaceDN w:val="0"/>
-        <w:adjustRightInd w:val="0"/>
-        <w:spacing w:after="0" w:line="240" w:lineRule="auto"/>
-        <w:rPr>
-          <w:rFonts w:ascii="NimbusRomNo9L-Regu" w:hAnsi="NimbusRomNo9L-Regu" w:cs="NimbusRomNo9L-Regu"/>
-          <w:sz w:val="20"/>
-          <w:szCs w:val="20"/>
-        </w:rPr>
-      </w:pPr>
-      <w:r>
-        <w:rPr>
-          <w:rFonts w:ascii="NimbusRomNo9L-Regu" w:hAnsi="NimbusRomNo9L-Regu" w:cs="NimbusRomNo9L-Regu"/>
-          <w:sz w:val="20"/>
-          <w:szCs w:val="20"/>
-        </w:rPr>
-        <w:t>4. are a</w:t>
+      <w:proofErr w:type="gramStart"/>
+      <w:r>
+        <w:rPr>
+          <w:rFonts w:ascii="NimbusRomNo9L-Regu" w:hAnsi="NimbusRomNo9L-Regu" w:cs="NimbusRomNo9L-Regu"/>
+          <w:sz w:val="20"/>
+          <w:szCs w:val="20"/>
+        </w:rPr>
+        <w:t>should</w:t>
+      </w:r>
+      <w:proofErr w:type="gramEnd"/>
+      <w:r>
+        <w:rPr>
+          <w:rFonts w:ascii="NimbusRomNo9L-Regu" w:hAnsi="NimbusRomNo9L-Regu" w:cs="NimbusRomNo9L-Regu"/>
+          <w:sz w:val="20"/>
+          <w:szCs w:val="20"/>
+        </w:rPr>
+        <w:t xml:space="preserve"> provide for robust interaction and suggest tight coupling between the biosphere</w:t>
+      </w:r>
+    </w:p>
+    <w:p>
+      <w:pPr>
+        <w:autoSpaceDE w:val="0"/>
+        <w:autoSpaceDN w:val="0"/>
+        <w:adjustRightInd w:val="0"/>
+        <w:spacing w:after="0" w:line="240" w:lineRule="auto"/>
+        <w:rPr>
+          <w:rFonts w:ascii="NimbusRomNo9L-Regu" w:hAnsi="NimbusRomNo9L-Regu" w:cs="NimbusRomNo9L-Regu"/>
+          <w:sz w:val="20"/>
+          <w:szCs w:val="20"/>
+        </w:rPr>
+      </w:pPr>
+      <w:proofErr w:type="gramStart"/>
+      <w:r>
+        <w:rPr>
+          <w:rFonts w:ascii="NimbusRomNo9L-Regu" w:hAnsi="NimbusRomNo9L-Regu" w:cs="NimbusRomNo9L-Regu"/>
+          <w:sz w:val="20"/>
+          <w:szCs w:val="20"/>
+        </w:rPr>
+        <w:t>and</w:t>
+      </w:r>
+      <w:proofErr w:type="gramEnd"/>
+      <w:r>
+        <w:rPr>
+          <w:rFonts w:ascii="NimbusRomNo9L-Regu" w:hAnsi="NimbusRomNo9L-Regu" w:cs="NimbusRomNo9L-Regu"/>
+          <w:sz w:val="20"/>
+          <w:szCs w:val="20"/>
+        </w:rPr>
+        <w:t xml:space="preserve"> the economy. Specifically, it should account for the following facts about</w:t>
+      </w:r>
+    </w:p>
+    <w:p>
+      <w:pPr>
+        <w:autoSpaceDE w:val="0"/>
+        <w:autoSpaceDN w:val="0"/>
+        <w:adjustRightInd w:val="0"/>
+        <w:spacing w:after="0" w:line="240" w:lineRule="auto"/>
+        <w:rPr>
+          <w:rFonts w:ascii="NimbusRomNo9L-Regu" w:hAnsi="NimbusRomNo9L-Regu" w:cs="NimbusRomNo9L-Regu"/>
+          <w:sz w:val="20"/>
+          <w:szCs w:val="20"/>
+        </w:rPr>
+      </w:pPr>
+      <w:proofErr w:type="gramStart"/>
+      <w:r>
+        <w:rPr>
+          <w:rFonts w:ascii="NimbusRomNo9L-Regu" w:hAnsi="NimbusRomNo9L-Regu" w:cs="NimbusRomNo9L-Regu"/>
+          <w:sz w:val="20"/>
+          <w:szCs w:val="20"/>
+        </w:rPr>
+        <w:t>real</w:t>
+      </w:r>
+      <w:proofErr w:type="gramEnd"/>
+      <w:r>
+        <w:rPr>
+          <w:rFonts w:ascii="NimbusRomNo9L-Regu" w:hAnsi="NimbusRomNo9L-Regu" w:cs="NimbusRomNo9L-Regu"/>
+          <w:sz w:val="20"/>
+          <w:szCs w:val="20"/>
+        </w:rPr>
+        <w:t xml:space="preserve"> economies. Economies:</w:t>
+      </w:r>
+    </w:p>
+    <w:p>
+      <w:pPr>
+        <w:autoSpaceDE w:val="0"/>
+        <w:autoSpaceDN w:val="0"/>
+        <w:adjustRightInd w:val="0"/>
+        <w:spacing w:after="0" w:line="240" w:lineRule="auto"/>
+        <w:rPr>
+          <w:rFonts w:ascii="NimbusRomNo9L-Regu" w:hAnsi="NimbusRomNo9L-Regu" w:cs="NimbusRomNo9L-Regu"/>
+          <w:sz w:val="20"/>
+          <w:szCs w:val="20"/>
+        </w:rPr>
+      </w:pPr>
+      <w:r>
+        <w:rPr>
+          <w:rFonts w:ascii="NimbusRomNo9L-Regu" w:hAnsi="NimbusRomNo9L-Regu" w:cs="NimbusRomNo9L-Regu"/>
+          <w:sz w:val="20"/>
+          <w:szCs w:val="20"/>
+        </w:rPr>
+        <w:t xml:space="preserve">1. </w:t>
+      </w:r>
+      <w:proofErr w:type="gramStart"/>
+      <w:r>
+        <w:rPr>
+          <w:rFonts w:ascii="NimbusRomNo9L-Regu" w:hAnsi="NimbusRomNo9L-Regu" w:cs="NimbusRomNo9L-Regu"/>
+          <w:sz w:val="20"/>
+          <w:szCs w:val="20"/>
+        </w:rPr>
+        <w:t>intake</w:t>
+      </w:r>
+      <w:proofErr w:type="gramEnd"/>
+      <w:r>
+        <w:rPr>
+          <w:rFonts w:ascii="NimbusRomNo9L-Regu" w:hAnsi="NimbusRomNo9L-Regu" w:cs="NimbusRomNo9L-Regu"/>
+          <w:sz w:val="20"/>
+          <w:szCs w:val="20"/>
+        </w:rPr>
+        <w:t xml:space="preserve"> material and energy from the biosphere</w:t>
+      </w:r>
+    </w:p>
+    <w:p>
+      <w:pPr>
+        <w:autoSpaceDE w:val="0"/>
+        <w:autoSpaceDN w:val="0"/>
+        <w:adjustRightInd w:val="0"/>
+        <w:spacing w:after="0" w:line="240" w:lineRule="auto"/>
+        <w:rPr>
+          <w:rFonts w:ascii="NimbusRomNo9L-Regu" w:hAnsi="NimbusRomNo9L-Regu" w:cs="NimbusRomNo9L-Regu"/>
+          <w:sz w:val="20"/>
+          <w:szCs w:val="20"/>
+        </w:rPr>
+      </w:pPr>
+      <w:r>
+        <w:rPr>
+          <w:rFonts w:ascii="NimbusRomNo9L-Regu" w:hAnsi="NimbusRomNo9L-Regu" w:cs="NimbusRomNo9L-Regu"/>
+          <w:sz w:val="20"/>
+          <w:szCs w:val="20"/>
+        </w:rPr>
+        <w:t xml:space="preserve">2. </w:t>
+      </w:r>
+      <w:proofErr w:type="gramStart"/>
+      <w:r>
+        <w:rPr>
+          <w:rFonts w:ascii="NimbusRomNo9L-Regu" w:hAnsi="NimbusRomNo9L-Regu" w:cs="NimbusRomNo9L-Regu"/>
+          <w:sz w:val="20"/>
+          <w:szCs w:val="20"/>
+        </w:rPr>
+        <w:t>exchange</w:t>
+      </w:r>
+      <w:proofErr w:type="gramEnd"/>
+      <w:r>
+        <w:rPr>
+          <w:rFonts w:ascii="NimbusRomNo9L-Regu" w:hAnsi="NimbusRomNo9L-Regu" w:cs="NimbusRomNo9L-Regu"/>
+          <w:sz w:val="20"/>
+          <w:szCs w:val="20"/>
+        </w:rPr>
+        <w:t xml:space="preserve"> materials, energy, and information internally</w:t>
+      </w:r>
+    </w:p>
+    <w:p>
+      <w:pPr>
+        <w:autoSpaceDE w:val="0"/>
+        <w:autoSpaceDN w:val="0"/>
+        <w:adjustRightInd w:val="0"/>
+        <w:spacing w:after="0" w:line="240" w:lineRule="auto"/>
+        <w:rPr>
+          <w:rFonts w:ascii="NimbusRomNo9L-Regu" w:hAnsi="NimbusRomNo9L-Regu" w:cs="NimbusRomNo9L-Regu"/>
+          <w:sz w:val="20"/>
+          <w:szCs w:val="20"/>
+        </w:rPr>
+      </w:pPr>
+      <w:r>
+        <w:rPr>
+          <w:rFonts w:ascii="NimbusRomNo9L-Regu" w:hAnsi="NimbusRomNo9L-Regu" w:cs="NimbusRomNo9L-Regu"/>
+          <w:sz w:val="20"/>
+          <w:szCs w:val="20"/>
+        </w:rPr>
+        <w:t xml:space="preserve">3. </w:t>
+      </w:r>
+      <w:proofErr w:type="gramStart"/>
+      <w:r>
+        <w:rPr>
+          <w:rFonts w:ascii="NimbusRomNo9L-Regu" w:hAnsi="NimbusRomNo9L-Regu" w:cs="NimbusRomNo9L-Regu"/>
+          <w:sz w:val="20"/>
+          <w:szCs w:val="20"/>
+        </w:rPr>
+        <w:t>discharge</w:t>
+      </w:r>
+      <w:proofErr w:type="gramEnd"/>
+      <w:r>
+        <w:rPr>
+          <w:rFonts w:ascii="NimbusRomNo9L-Regu" w:hAnsi="NimbusRomNo9L-Regu" w:cs="NimbusRomNo9L-Regu"/>
+          <w:sz w:val="20"/>
+          <w:szCs w:val="20"/>
+        </w:rPr>
+        <w:t xml:space="preserve"> material and energy wastes to the biosphere</w:t>
+      </w:r>
+    </w:p>
+    <w:p>
+      <w:pPr>
+        <w:autoSpaceDE w:val="0"/>
+        <w:autoSpaceDN w:val="0"/>
+        <w:adjustRightInd w:val="0"/>
+        <w:spacing w:after="0" w:line="240" w:lineRule="auto"/>
+        <w:rPr>
+          <w:rFonts w:ascii="NimbusRomNo9L-Regu" w:hAnsi="NimbusRomNo9L-Regu" w:cs="NimbusRomNo9L-Regu"/>
+          <w:sz w:val="20"/>
+          <w:szCs w:val="20"/>
+        </w:rPr>
+      </w:pPr>
+      <w:r>
+        <w:rPr>
+          <w:rFonts w:ascii="NimbusRomNo9L-Regu" w:hAnsi="NimbusRomNo9L-Regu" w:cs="NimbusRomNo9L-Regu"/>
+          <w:sz w:val="20"/>
+          <w:szCs w:val="20"/>
+        </w:rPr>
+        <w:t xml:space="preserve">4. </w:t>
+      </w:r>
+      <w:proofErr w:type="gramStart"/>
+      <w:r>
+        <w:rPr>
+          <w:rFonts w:ascii="NimbusRomNo9L-Regu" w:hAnsi="NimbusRomNo9L-Regu" w:cs="NimbusRomNo9L-Regu"/>
+          <w:sz w:val="20"/>
+          <w:szCs w:val="20"/>
+        </w:rPr>
+        <w:t>are</w:t>
+      </w:r>
+      <w:proofErr w:type="gramEnd"/>
+      <w:r>
+        <w:rPr>
+          <w:rFonts w:ascii="NimbusRomNo9L-Regu" w:hAnsi="NimbusRomNo9L-Regu" w:cs="NimbusRomNo9L-Regu"/>
+          <w:sz w:val="20"/>
+          <w:szCs w:val="20"/>
+        </w:rPr>
+        <w:t xml:space="preserve"> </w:t>
+      </w:r>
+      <w:proofErr w:type="spellStart"/>
+      <w:r>
+        <w:rPr>
+          <w:rFonts w:ascii="NimbusRomNo9L-Regu" w:hAnsi="NimbusRomNo9L-Regu" w:cs="NimbusRomNo9L-Regu"/>
+          <w:sz w:val="20"/>
+          <w:szCs w:val="20"/>
+        </w:rPr>
+        <w:t>a</w:t>
       </w:r>
       <w:r>
         <w:rPr>
@@ -535,28 +1042,64 @@
           <w:sz w:val="20"/>
           <w:szCs w:val="20"/>
         </w:rPr>
-        <w:t>ected by energetic costs</w:t>
-      </w:r>
-    </w:p>
-    <w:p>
-      <w:pPr>
-        <w:autoSpaceDE w:val="0"/>
-        <w:autoSpaceDN w:val="0"/>
-        <w:adjustRightInd w:val="0"/>
-        <w:spacing w:after="0" w:line="240" w:lineRule="auto"/>
-        <w:rPr>
-          <w:rFonts w:ascii="NimbusRomNo9L-Regu" w:hAnsi="NimbusRomNo9L-Regu" w:cs="NimbusRomNo9L-Regu"/>
-          <w:sz w:val="20"/>
-          <w:szCs w:val="20"/>
-        </w:rPr>
-      </w:pPr>
-      <w:r>
-        <w:rPr>
-          <w:rFonts w:ascii="NimbusRomNo9L-Regu" w:hAnsi="NimbusRomNo9L-Regu" w:cs="NimbusRomNo9L-Regu"/>
-          <w:sz w:val="20"/>
-          <w:szCs w:val="20"/>
-        </w:rPr>
-        <w:t>5. are a</w:t>
+        <w:t>ected</w:t>
+      </w:r>
+      <w:proofErr w:type="spellEnd"/>
+      <w:r>
+        <w:rPr>
+          <w:rFonts w:ascii="NimbusRomNo9L-Regu" w:hAnsi="NimbusRomNo9L-Regu" w:cs="NimbusRomNo9L-Regu"/>
+          <w:sz w:val="20"/>
+          <w:szCs w:val="20"/>
+        </w:rPr>
+        <w:t xml:space="preserve"> by energetic costs</w:t>
+      </w:r>
+    </w:p>
+    <w:p>
+      <w:pPr>
+        <w:autoSpaceDE w:val="0"/>
+        <w:autoSpaceDN w:val="0"/>
+        <w:adjustRightInd w:val="0"/>
+        <w:spacing w:after="0" w:line="240" w:lineRule="auto"/>
+        <w:rPr>
+          <w:rFonts w:ascii="NimbusRomNo9L-Regu" w:hAnsi="NimbusRomNo9L-Regu" w:cs="NimbusRomNo9L-Regu"/>
+          <w:sz w:val="20"/>
+          <w:szCs w:val="20"/>
+        </w:rPr>
+      </w:pPr>
+      <w:r>
+        <w:rPr>
+          <w:rFonts w:ascii="NimbusRomNo9L-Regu" w:hAnsi="NimbusRomNo9L-Regu" w:cs="NimbusRomNo9L-Regu"/>
+          <w:sz w:val="20"/>
+          <w:szCs w:val="20"/>
+        </w:rPr>
+        <w:t xml:space="preserve">5. </w:t>
+      </w:r>
+      <w:proofErr w:type="gramStart"/>
+      <w:r>
+        <w:rPr>
+          <w:rFonts w:ascii="NimbusRomNo9L-Regu" w:hAnsi="NimbusRomNo9L-Regu" w:cs="NimbusRomNo9L-Regu"/>
+          <w:sz w:val="20"/>
+          <w:szCs w:val="20"/>
+        </w:rPr>
+        <w:t>are</w:t>
+      </w:r>
+      <w:proofErr w:type="gramEnd"/>
+      <w:r>
+        <w:rPr>
+          <w:rFonts w:ascii="NimbusRomNo9L-Regu" w:hAnsi="NimbusRomNo9L-Regu" w:cs="NimbusRomNo9L-Regu"/>
+          <w:sz w:val="20"/>
+          <w:szCs w:val="20"/>
+        </w:rPr>
+        <w:t xml:space="preserve"> </w:t>
+      </w:r>
+      <w:proofErr w:type="spellStart"/>
+      <w:r>
+        <w:rPr>
+          <w:rFonts w:ascii="NimbusRomNo9L-Regu" w:hAnsi="NimbusRomNo9L-Regu" w:cs="NimbusRomNo9L-Regu"/>
+          <w:sz w:val="20"/>
+          <w:szCs w:val="20"/>
+        </w:rPr>
+        <w:t>a</w:t>
       </w:r>
       <w:r>
         <w:rPr>
@@ -572,42 +1115,80 @@
           <w:sz w:val="20"/>
           <w:szCs w:val="20"/>
         </w:rPr>
-        <w:t>ected non-linearly by scarcity in the face of low substitutibility</w:t>
-      </w:r>
-    </w:p>
-    <w:p>
-      <w:pPr>
-        <w:autoSpaceDE w:val="0"/>
-        <w:autoSpaceDN w:val="0"/>
-        <w:adjustRightInd w:val="0"/>
-        <w:spacing w:after="0" w:line="240" w:lineRule="auto"/>
-        <w:rPr>
-          <w:rFonts w:ascii="NimbusRomNo9L-Regu" w:hAnsi="NimbusRomNo9L-Regu" w:cs="NimbusRomNo9L-Regu"/>
-          <w:sz w:val="20"/>
-          <w:szCs w:val="20"/>
-        </w:rPr>
-      </w:pPr>
-      <w:r>
-        <w:rPr>
-          <w:rFonts w:ascii="NimbusRomNo9L-Regu" w:hAnsi="NimbusRomNo9L-Regu" w:cs="NimbusRomNo9L-Regu"/>
-          <w:sz w:val="20"/>
-          <w:szCs w:val="20"/>
-        </w:rPr>
-        <w:t>6. can change non-linearly or in discrete steps with the potential for structural</w:t>
-      </w:r>
-    </w:p>
-    <w:p>
-      <w:pPr>
-        <w:autoSpaceDE w:val="0"/>
-        <w:autoSpaceDN w:val="0"/>
-        <w:adjustRightInd w:val="0"/>
-        <w:spacing w:after="0" w:line="240" w:lineRule="auto"/>
-        <w:rPr>
-          <w:rFonts w:ascii="NimbusRomNo9L-Regu" w:hAnsi="NimbusRomNo9L-Regu" w:cs="NimbusRomNo9L-Regu"/>
-          <w:sz w:val="20"/>
-          <w:szCs w:val="20"/>
-        </w:rPr>
-      </w:pPr>
+        <w:t>ected</w:t>
+      </w:r>
+      <w:proofErr w:type="spellEnd"/>
+      <w:r>
+        <w:rPr>
+          <w:rFonts w:ascii="NimbusRomNo9L-Regu" w:hAnsi="NimbusRomNo9L-Regu" w:cs="NimbusRomNo9L-Regu"/>
+          <w:sz w:val="20"/>
+          <w:szCs w:val="20"/>
+        </w:rPr>
+        <w:t xml:space="preserve"> non-linearly by scarcity in the face of low </w:t>
+      </w:r>
+      <w:proofErr w:type="spellStart"/>
+      <w:r>
+        <w:rPr>
+          <w:rFonts w:ascii="NimbusRomNo9L-Regu" w:hAnsi="NimbusRomNo9L-Regu" w:cs="NimbusRomNo9L-Regu"/>
+          <w:sz w:val="20"/>
+          <w:szCs w:val="20"/>
+        </w:rPr>
+        <w:t>substitutibility</w:t>
+      </w:r>
+      <w:proofErr w:type="spellEnd"/>
+    </w:p>
+    <w:p>
+      <w:pPr>
+        <w:autoSpaceDE w:val="0"/>
+        <w:autoSpaceDN w:val="0"/>
+        <w:adjustRightInd w:val="0"/>
+        <w:spacing w:after="0" w:line="240" w:lineRule="auto"/>
+        <w:rPr>
+          <w:rFonts w:ascii="NimbusRomNo9L-Regu" w:hAnsi="NimbusRomNo9L-Regu" w:cs="NimbusRomNo9L-Regu"/>
+          <w:sz w:val="20"/>
+          <w:szCs w:val="20"/>
+        </w:rPr>
+      </w:pPr>
+      <w:r>
+        <w:rPr>
+          <w:rFonts w:ascii="NimbusRomNo9L-Regu" w:hAnsi="NimbusRomNo9L-Regu" w:cs="NimbusRomNo9L-Regu"/>
+          <w:sz w:val="20"/>
+          <w:szCs w:val="20"/>
+        </w:rPr>
+        <w:t xml:space="preserve">6. </w:t>
+      </w:r>
+      <w:proofErr w:type="gramStart"/>
+      <w:r>
+        <w:rPr>
+          <w:rFonts w:ascii="NimbusRomNo9L-Regu" w:hAnsi="NimbusRomNo9L-Regu" w:cs="NimbusRomNo9L-Regu"/>
+          <w:sz w:val="20"/>
+          <w:szCs w:val="20"/>
+        </w:rPr>
+        <w:t>can</w:t>
+      </w:r>
+      <w:proofErr w:type="gramEnd"/>
+      <w:r>
+        <w:rPr>
+          <w:rFonts w:ascii="NimbusRomNo9L-Regu" w:hAnsi="NimbusRomNo9L-Regu" w:cs="NimbusRomNo9L-Regu"/>
+          <w:sz w:val="20"/>
+          <w:szCs w:val="20"/>
+        </w:rPr>
+        <w:t xml:space="preserve"> change non-linearly or in discrete steps with the potential for structural</w:t>
+      </w:r>
+    </w:p>
+    <w:p>
+      <w:pPr>
+        <w:autoSpaceDE w:val="0"/>
+        <w:autoSpaceDN w:val="0"/>
+        <w:adjustRightInd w:val="0"/>
+        <w:spacing w:after="0" w:line="240" w:lineRule="auto"/>
+        <w:rPr>
+          <w:rFonts w:ascii="NimbusRomNo9L-Regu" w:hAnsi="NimbusRomNo9L-Regu" w:cs="NimbusRomNo9L-Regu"/>
+          <w:sz w:val="20"/>
+          <w:szCs w:val="20"/>
+        </w:rPr>
+      </w:pPr>
+      <w:proofErr w:type="gramStart"/>
       <w:r>
         <w:rPr>
           <w:rFonts w:ascii="NimbusRomNo9L-Regu" w:hAnsi="NimbusRomNo9L-Regu" w:cs="NimbusRomNo9L-Regu"/>
@@ -616,26 +1197,46 @@
         </w:rPr>
         <w:t>transformation</w:t>
       </w:r>
-    </w:p>
-    <w:p>
-      <w:pPr>
-        <w:autoSpaceDE w:val="0"/>
-        <w:autoSpaceDN w:val="0"/>
-        <w:adjustRightInd w:val="0"/>
-        <w:spacing w:after="0" w:line="240" w:lineRule="auto"/>
-        <w:rPr>
-          <w:rFonts w:ascii="NimbusRomNo9L-Regu" w:hAnsi="NimbusRomNo9L-Regu" w:cs="NimbusRomNo9L-Regu"/>
-          <w:sz w:val="20"/>
-          <w:szCs w:val="20"/>
-        </w:rPr>
-      </w:pPr>
-      <w:r>
-        <w:rPr>
-          <w:rFonts w:ascii="NimbusRomNo9L-Regu" w:hAnsi="NimbusRomNo9L-Regu" w:cs="NimbusRomNo9L-Regu"/>
-          <w:sz w:val="20"/>
-          <w:szCs w:val="20"/>
-        </w:rPr>
-        <w:t>7. accumulate embodied energy in material stocks, and</w:t>
+      <w:proofErr w:type="gramEnd"/>
+    </w:p>
+    <w:p>
+      <w:pPr>
+        <w:autoSpaceDE w:val="0"/>
+        <w:autoSpaceDN w:val="0"/>
+        <w:adjustRightInd w:val="0"/>
+        <w:spacing w:after="0" w:line="240" w:lineRule="auto"/>
+        <w:rPr>
+          <w:rFonts w:ascii="NimbusRomNo9L-Regu" w:hAnsi="NimbusRomNo9L-Regu" w:cs="NimbusRomNo9L-Regu"/>
+          <w:sz w:val="20"/>
+          <w:szCs w:val="20"/>
+        </w:rPr>
+      </w:pPr>
+      <w:r>
+        <w:rPr>
+          <w:rFonts w:ascii="NimbusRomNo9L-Regu" w:hAnsi="NimbusRomNo9L-Regu" w:cs="NimbusRomNo9L-Regu"/>
+          <w:sz w:val="20"/>
+          <w:szCs w:val="20"/>
+        </w:rPr>
+        <w:lastRenderedPageBreak/>
+        <w:t xml:space="preserve">7. </w:t>
+      </w:r>
+      <w:proofErr w:type="gramStart"/>
+      <w:r>
+        <w:rPr>
+          <w:rFonts w:ascii="NimbusRomNo9L-Regu" w:hAnsi="NimbusRomNo9L-Regu" w:cs="NimbusRomNo9L-Regu"/>
+          <w:sz w:val="20"/>
+          <w:szCs w:val="20"/>
+        </w:rPr>
+        <w:t>accumulate</w:t>
+      </w:r>
+      <w:proofErr w:type="gramEnd"/>
+      <w:r>
+        <w:rPr>
+          <w:rFonts w:ascii="NimbusRomNo9L-Regu" w:hAnsi="NimbusRomNo9L-Regu" w:cs="NimbusRomNo9L-Regu"/>
+          <w:sz w:val="20"/>
+          <w:szCs w:val="20"/>
+        </w:rPr>
+        <w:t xml:space="preserve"> embodied energy in material stocks, and</w:t>
       </w:r>
     </w:p>
     <w:p>
@@ -656,7 +1257,25 @@
           <w:sz w:val="20"/>
           <w:szCs w:val="20"/>
         </w:rPr>
-        <w:t>8. maintain organizational structure despite changes in their environment.</w:t>
+        <w:t xml:space="preserve">8. </w:t>
+      </w:r>
+      <w:proofErr w:type="gramStart"/>
+      <w:r>
+        <w:rPr>
+          <w:rFonts w:ascii="NimbusRomNo9L-Regu" w:hAnsi="NimbusRomNo9L-Regu" w:cs="NimbusRomNo9L-Regu"/>
+          <w:sz w:val="20"/>
+          <w:szCs w:val="20"/>
+        </w:rPr>
+        <w:t>maintain</w:t>
+      </w:r>
+      <w:proofErr w:type="gramEnd"/>
+      <w:r>
+        <w:rPr>
+          <w:rFonts w:ascii="NimbusRomNo9L-Regu" w:hAnsi="NimbusRomNo9L-Regu" w:cs="NimbusRomNo9L-Regu"/>
+          <w:sz w:val="20"/>
+          <w:szCs w:val="20"/>
+        </w:rPr>
+        <w:t xml:space="preserve"> organizational structure despite changes in their environment.</w:t>
       </w:r>
       <w:r>
         <w:rPr>
@@ -679,6 +1298,7 @@
           <w:szCs w:val="17"/>
         </w:rPr>
       </w:pPr>
+      <w:proofErr w:type="gramStart"/>
       <w:r>
         <w:rPr>
           <w:rFonts w:ascii="NimbusRomNo9L-Regu" w:hAnsi="NimbusRomNo9L-Regu" w:cs="NimbusRomNo9L-Regu"/>
@@ -695,6 +1315,7 @@
         </w:rPr>
         <w:t>See England [31] for a starting point.</w:t>
       </w:r>
+      <w:proofErr w:type="gramEnd"/>
     </w:p>
     <w:p>
       <w:pPr>
@@ -743,49 +1364,96 @@
           <w:sz w:val="17"/>
           <w:szCs w:val="17"/>
         </w:rPr>
-        <w:t>Analysis (MFA) and Economy-Wide Materials Flow Analys (EW-MFA) stress the importance</w:t>
-      </w:r>
-    </w:p>
-    <w:p>
-      <w:pPr>
-        <w:autoSpaceDE w:val="0"/>
-        <w:autoSpaceDN w:val="0"/>
-        <w:adjustRightInd w:val="0"/>
-        <w:spacing w:after="0" w:line="240" w:lineRule="auto"/>
-        <w:rPr>
-          <w:rFonts w:ascii="NimbusRomNo9L-Regu" w:hAnsi="NimbusRomNo9L-Regu" w:cs="NimbusRomNo9L-Regu"/>
-          <w:sz w:val="17"/>
-          <w:szCs w:val="17"/>
-        </w:rPr>
-      </w:pPr>
-      <w:r>
-        <w:rPr>
-          <w:rFonts w:ascii="NimbusRomNo9L-Regu" w:hAnsi="NimbusRomNo9L-Regu" w:cs="NimbusRomNo9L-Regu"/>
-          <w:sz w:val="17"/>
-          <w:szCs w:val="17"/>
-        </w:rPr>
-        <w:t>of material intake by the economy. (See Section 3.5.) The Input-Output (I-O) method highlights</w:t>
-      </w:r>
-    </w:p>
-    <w:p>
-      <w:pPr>
-        <w:autoSpaceDE w:val="0"/>
-        <w:autoSpaceDN w:val="0"/>
-        <w:adjustRightInd w:val="0"/>
-        <w:spacing w:after="0" w:line="240" w:lineRule="auto"/>
-        <w:rPr>
-          <w:rFonts w:ascii="NimbusRomNo9L-Regu" w:hAnsi="NimbusRomNo9L-Regu" w:cs="NimbusRomNo9L-Regu"/>
-          <w:sz w:val="17"/>
-          <w:szCs w:val="17"/>
-        </w:rPr>
-      </w:pPr>
-      <w:r>
-        <w:rPr>
-          <w:rFonts w:ascii="NimbusRomNo9L-Regu" w:hAnsi="NimbusRomNo9L-Regu" w:cs="NimbusRomNo9L-Regu"/>
-          <w:sz w:val="17"/>
-          <w:szCs w:val="17"/>
-        </w:rPr>
-        <w:t>the e</w:t>
+        <w:t xml:space="preserve">Analysis (MFA) and Economy-Wide Materials Flow </w:t>
+      </w:r>
+      <w:proofErr w:type="spellStart"/>
+      <w:r>
+        <w:rPr>
+          <w:rFonts w:ascii="NimbusRomNo9L-Regu" w:hAnsi="NimbusRomNo9L-Regu" w:cs="NimbusRomNo9L-Regu"/>
+          <w:sz w:val="17"/>
+          <w:szCs w:val="17"/>
+        </w:rPr>
+        <w:t>Analys</w:t>
+      </w:r>
+      <w:proofErr w:type="spellEnd"/>
+      <w:r>
+        <w:rPr>
+          <w:rFonts w:ascii="NimbusRomNo9L-Regu" w:hAnsi="NimbusRomNo9L-Regu" w:cs="NimbusRomNo9L-Regu"/>
+          <w:sz w:val="17"/>
+          <w:szCs w:val="17"/>
+        </w:rPr>
+        <w:t xml:space="preserve"> (EW-MFA) stress the importance</w:t>
+      </w:r>
+    </w:p>
+    <w:p>
+      <w:pPr>
+        <w:autoSpaceDE w:val="0"/>
+        <w:autoSpaceDN w:val="0"/>
+        <w:adjustRightInd w:val="0"/>
+        <w:spacing w:after="0" w:line="240" w:lineRule="auto"/>
+        <w:rPr>
+          <w:rFonts w:ascii="NimbusRomNo9L-Regu" w:hAnsi="NimbusRomNo9L-Regu" w:cs="NimbusRomNo9L-Regu"/>
+          <w:sz w:val="17"/>
+          <w:szCs w:val="17"/>
+        </w:rPr>
+      </w:pPr>
+      <w:proofErr w:type="gramStart"/>
+      <w:r>
+        <w:rPr>
+          <w:rFonts w:ascii="NimbusRomNo9L-Regu" w:hAnsi="NimbusRomNo9L-Regu" w:cs="NimbusRomNo9L-Regu"/>
+          <w:sz w:val="17"/>
+          <w:szCs w:val="17"/>
+        </w:rPr>
+        <w:t>of</w:t>
+      </w:r>
+      <w:proofErr w:type="gramEnd"/>
+      <w:r>
+        <w:rPr>
+          <w:rFonts w:ascii="NimbusRomNo9L-Regu" w:hAnsi="NimbusRomNo9L-Regu" w:cs="NimbusRomNo9L-Regu"/>
+          <w:sz w:val="17"/>
+          <w:szCs w:val="17"/>
+        </w:rPr>
+        <w:t xml:space="preserve"> material intake by the economy. (See Section 3.5.) The Input-Output (I-O) method highlights</w:t>
+      </w:r>
+    </w:p>
+    <w:p>
+      <w:pPr>
+        <w:autoSpaceDE w:val="0"/>
+        <w:autoSpaceDN w:val="0"/>
+        <w:adjustRightInd w:val="0"/>
+        <w:spacing w:after="0" w:line="240" w:lineRule="auto"/>
+        <w:rPr>
+          <w:rFonts w:ascii="NimbusRomNo9L-Regu" w:hAnsi="NimbusRomNo9L-Regu" w:cs="NimbusRomNo9L-Regu"/>
+          <w:sz w:val="17"/>
+          <w:szCs w:val="17"/>
+        </w:rPr>
+      </w:pPr>
+      <w:proofErr w:type="gramStart"/>
+      <w:r>
+        <w:rPr>
+          <w:rFonts w:ascii="NimbusRomNo9L-Regu" w:hAnsi="NimbusRomNo9L-Regu" w:cs="NimbusRomNo9L-Regu"/>
+          <w:sz w:val="17"/>
+          <w:szCs w:val="17"/>
+        </w:rPr>
+        <w:t>the</w:t>
+      </w:r>
+      <w:proofErr w:type="gramEnd"/>
+      <w:r>
+        <w:rPr>
+          <w:rFonts w:ascii="NimbusRomNo9L-Regu" w:hAnsi="NimbusRomNo9L-Regu" w:cs="NimbusRomNo9L-Regu"/>
+          <w:sz w:val="17"/>
+          <w:szCs w:val="17"/>
+        </w:rPr>
+        <w:t xml:space="preserve"> </w:t>
+      </w:r>
+      <w:proofErr w:type="spellStart"/>
+      <w:r>
+        <w:rPr>
+          <w:rFonts w:ascii="NimbusRomNo9L-Regu" w:hAnsi="NimbusRomNo9L-Regu" w:cs="NimbusRomNo9L-Regu"/>
+          <w:sz w:val="17"/>
+          <w:szCs w:val="17"/>
+        </w:rPr>
+        <w:t>e</w:t>
       </w:r>
       <w:r>
         <w:rPr>
@@ -801,7 +1469,16 @@
           <w:sz w:val="17"/>
           <w:szCs w:val="17"/>
         </w:rPr>
-        <w:t>ects of internal exchanges of material and information with economies. (See Chapter 7.)</w:t>
+        <w:t>ects</w:t>
+      </w:r>
+      <w:proofErr w:type="spellEnd"/>
+      <w:r>
+        <w:rPr>
+          <w:rFonts w:ascii="NimbusRomNo9L-Regu" w:hAnsi="NimbusRomNo9L-Regu" w:cs="NimbusRomNo9L-Regu"/>
+          <w:sz w:val="17"/>
+          <w:szCs w:val="17"/>
+        </w:rPr>
+        <w:t xml:space="preserve"> of internal exchanges of material and information with economies. (See Chapter 7.)</w:t>
       </w:r>
     </w:p>
     <w:p>
@@ -890,7 +1567,6 @@
           <w:sz w:val="20"/>
           <w:szCs w:val="20"/>
         </w:rPr>
-        <w:lastRenderedPageBreak/>
         <w:t>While I am at it there are</w:t>
       </w:r>
       <w:r>
@@ -915,7 +1591,25 @@
           <w:sz w:val="20"/>
           <w:szCs w:val="20"/>
         </w:rPr>
-        <w:t xml:space="preserve"> in this chapter that I feel I was  the origina</w:t>
+        <w:t xml:space="preserve"> in this chapter that I feel I </w:t>
+      </w:r>
+      <w:proofErr w:type="gramStart"/>
+      <w:r>
+        <w:rPr>
+          <w:rFonts w:ascii="NimbusRomNo9L-Regu" w:hAnsi="NimbusRomNo9L-Regu" w:cs="NimbusRomNo9L-Regu"/>
+          <w:sz w:val="20"/>
+          <w:szCs w:val="20"/>
+        </w:rPr>
+        <w:t>was  the</w:t>
+      </w:r>
+      <w:proofErr w:type="gramEnd"/>
+      <w:r>
+        <w:rPr>
+          <w:rFonts w:ascii="NimbusRomNo9L-Regu" w:hAnsi="NimbusRomNo9L-Regu" w:cs="NimbusRomNo9L-Regu"/>
+          <w:sz w:val="20"/>
+          <w:szCs w:val="20"/>
+        </w:rPr>
+        <w:t xml:space="preserve"> origina</w:t>
       </w:r>
       <w:r>
         <w:rPr>
@@ -955,8 +1649,18 @@
           <w:sz w:val="20"/>
           <w:szCs w:val="20"/>
         </w:rPr>
-        <w:t xml:space="preserve"> critiquer</w:t>
-      </w:r>
+        <w:t xml:space="preserve"> </w:t>
+      </w:r>
+      <w:proofErr w:type="spellStart"/>
+      <w:r>
+        <w:rPr>
+          <w:rFonts w:ascii="NimbusRomNo9L-Regu" w:hAnsi="NimbusRomNo9L-Regu" w:cs="NimbusRomNo9L-Regu"/>
+          <w:sz w:val="20"/>
+          <w:szCs w:val="20"/>
+        </w:rPr>
+        <w:t>critiquer</w:t>
+      </w:r>
+      <w:proofErr w:type="spellEnd"/>
       <w:r>
         <w:rPr>
           <w:rFonts w:ascii="NimbusRomNo9L-Regu" w:hAnsi="NimbusRomNo9L-Regu" w:cs="NimbusRomNo9L-Regu"/>
@@ -1011,15 +1715,87 @@
           <w:sz w:val="20"/>
           <w:szCs w:val="20"/>
         </w:rPr>
-        <w:t xml:space="preserve"> physics etc (not to mention Mirowski,  and Georgescu R</w:t>
-      </w:r>
-      <w:r>
-        <w:rPr>
-          <w:rFonts w:ascii="NimbusRomNo9L-Regu" w:hAnsi="NimbusRomNo9L-Regu" w:cs="NimbusRomNo9L-Regu"/>
-          <w:sz w:val="20"/>
-          <w:szCs w:val="20"/>
-        </w:rPr>
-        <w:t>oegan and Herman Da</w:t>
+        <w:t xml:space="preserve"> physics </w:t>
+      </w:r>
+      <w:proofErr w:type="spellStart"/>
+      <w:r>
+        <w:rPr>
+          <w:rFonts w:ascii="NimbusRomNo9L-Regu" w:hAnsi="NimbusRomNo9L-Regu" w:cs="NimbusRomNo9L-Regu"/>
+          <w:sz w:val="20"/>
+          <w:szCs w:val="20"/>
+        </w:rPr>
+        <w:t>etc</w:t>
+      </w:r>
+      <w:proofErr w:type="spellEnd"/>
+      <w:r>
+        <w:rPr>
+          <w:rFonts w:ascii="NimbusRomNo9L-Regu" w:hAnsi="NimbusRomNo9L-Regu" w:cs="NimbusRomNo9L-Regu"/>
+          <w:sz w:val="20"/>
+          <w:szCs w:val="20"/>
+        </w:rPr>
+        <w:t xml:space="preserve"> (not to mention </w:t>
+      </w:r>
+      <w:proofErr w:type="spellStart"/>
+      <w:r>
+        <w:rPr>
+          <w:rFonts w:ascii="NimbusRomNo9L-Regu" w:hAnsi="NimbusRomNo9L-Regu" w:cs="NimbusRomNo9L-Regu"/>
+          <w:sz w:val="20"/>
+          <w:szCs w:val="20"/>
+        </w:rPr>
+        <w:t>Mirowski</w:t>
+      </w:r>
+      <w:proofErr w:type="spellEnd"/>
+      <w:r>
+        <w:rPr>
+          <w:rFonts w:ascii="NimbusRomNo9L-Regu" w:hAnsi="NimbusRomNo9L-Regu" w:cs="NimbusRomNo9L-Regu"/>
+          <w:sz w:val="20"/>
+          <w:szCs w:val="20"/>
+        </w:rPr>
+        <w:t xml:space="preserve">,  and </w:t>
+      </w:r>
+      <w:proofErr w:type="spellStart"/>
+      <w:r>
+        <w:rPr>
+          <w:rFonts w:ascii="NimbusRomNo9L-Regu" w:hAnsi="NimbusRomNo9L-Regu" w:cs="NimbusRomNo9L-Regu"/>
+          <w:sz w:val="20"/>
+          <w:szCs w:val="20"/>
+        </w:rPr>
+        <w:t>Georgescu</w:t>
+      </w:r>
+      <w:proofErr w:type="spellEnd"/>
+      <w:r>
+        <w:rPr>
+          <w:rFonts w:ascii="NimbusRomNo9L-Regu" w:hAnsi="NimbusRomNo9L-Regu" w:cs="NimbusRomNo9L-Regu"/>
+          <w:sz w:val="20"/>
+          <w:szCs w:val="20"/>
+        </w:rPr>
+        <w:t xml:space="preserve"> </w:t>
+      </w:r>
+      <w:proofErr w:type="spellStart"/>
+      <w:r>
+        <w:rPr>
+          <w:rFonts w:ascii="NimbusRomNo9L-Regu" w:hAnsi="NimbusRomNo9L-Regu" w:cs="NimbusRomNo9L-Regu"/>
+          <w:sz w:val="20"/>
+          <w:szCs w:val="20"/>
+        </w:rPr>
+        <w:t>R</w:t>
+      </w:r>
+      <w:r>
+        <w:rPr>
+          <w:rFonts w:ascii="NimbusRomNo9L-Regu" w:hAnsi="NimbusRomNo9L-Regu" w:cs="NimbusRomNo9L-Regu"/>
+          <w:sz w:val="20"/>
+          <w:szCs w:val="20"/>
+        </w:rPr>
+        <w:t>oegan</w:t>
+      </w:r>
+      <w:proofErr w:type="spellEnd"/>
+      <w:r>
+        <w:rPr>
+          <w:rFonts w:ascii="NimbusRomNo9L-Regu" w:hAnsi="NimbusRomNo9L-Regu" w:cs="NimbusRomNo9L-Regu"/>
+          <w:sz w:val="20"/>
+          <w:szCs w:val="20"/>
+        </w:rPr>
+        <w:t xml:space="preserve"> and Herman Da</w:t>
       </w:r>
       <w:r>
         <w:rPr>
@@ -1051,7 +1827,15 @@
         </w:rPr>
       </w:pPr>
       <w:r>
-        <w:t xml:space="preserve">You say this  little later:  </w:t>
+        <w:t xml:space="preserve">You say </w:t>
+      </w:r>
+      <w:proofErr w:type="gramStart"/>
+      <w:r>
+        <w:t>this  little</w:t>
+      </w:r>
+      <w:proofErr w:type="gramEnd"/>
+      <w:r>
+        <w:t xml:space="preserve"> later:  </w:t>
       </w:r>
       <w:r>
         <w:rPr>
@@ -1114,77 +1898,205 @@
           <w:sz w:val="20"/>
           <w:szCs w:val="20"/>
         </w:rPr>
-        <w:t>(with the exception of Giampietro [33, 34])  (also Odum1973  etc.  Hall et almm1986 metc</w:t>
-      </w:r>
-    </w:p>
-    <w:p>
-      <w:pPr>
-        <w:autoSpaceDE w:val="0"/>
-        <w:autoSpaceDN w:val="0"/>
-        <w:adjustRightInd w:val="0"/>
-        <w:spacing w:after="0" w:line="240" w:lineRule="auto"/>
-        <w:rPr>
-          <w:rFonts w:ascii="NimbusRomNo9L-Regu" w:hAnsi="NimbusRomNo9L-Regu" w:cs="NimbusRomNo9L-Regu"/>
-          <w:sz w:val="20"/>
-          <w:szCs w:val="20"/>
-        </w:rPr>
-      </w:pPr>
-    </w:p>
-    <w:p>
-      <w:pPr>
-        <w:autoSpaceDE w:val="0"/>
-        <w:autoSpaceDN w:val="0"/>
-        <w:adjustRightInd w:val="0"/>
-        <w:spacing w:after="0" w:line="240" w:lineRule="auto"/>
-        <w:rPr>
-          <w:rFonts w:ascii="NimbusRomNo9L-Regu" w:hAnsi="NimbusRomNo9L-Regu" w:cs="NimbusRomNo9L-Regu"/>
-          <w:sz w:val="20"/>
-          <w:szCs w:val="20"/>
-        </w:rPr>
-      </w:pPr>
-      <w:r>
-        <w:rPr>
-          <w:rFonts w:ascii="NimbusRomNo9L-Regu" w:hAnsi="NimbusRomNo9L-Regu" w:cs="NimbusRomNo9L-Regu"/>
-          <w:sz w:val="20"/>
-          <w:szCs w:val="20"/>
-        </w:rPr>
-        <w:t xml:space="preserve">Fig 2.3  is good,  might add to legend see also figure 3 I think in Hall et all 2001 orm5.3  Hall and Klitgaard </w:t>
-      </w:r>
-    </w:p>
-    <w:p>
-      <w:pPr>
-        <w:autoSpaceDE w:val="0"/>
-        <w:autoSpaceDN w:val="0"/>
-        <w:adjustRightInd w:val="0"/>
-        <w:spacing w:after="0" w:line="240" w:lineRule="auto"/>
-        <w:rPr>
-          <w:rFonts w:ascii="NimbusRomNo9L-Regu" w:hAnsi="NimbusRomNo9L-Regu" w:cs="NimbusRomNo9L-Regu"/>
-          <w:sz w:val="20"/>
-          <w:szCs w:val="20"/>
-        </w:rPr>
-      </w:pPr>
-    </w:p>
-    <w:p>
-      <w:pPr>
-        <w:autoSpaceDE w:val="0"/>
-        <w:autoSpaceDN w:val="0"/>
-        <w:adjustRightInd w:val="0"/>
-        <w:spacing w:after="0" w:line="240" w:lineRule="auto"/>
-        <w:rPr>
-          <w:rFonts w:ascii="NimbusRomNo9L-Regu" w:hAnsi="NimbusRomNo9L-Regu" w:cs="NimbusRomNo9L-Regu"/>
-          <w:sz w:val="20"/>
-          <w:szCs w:val="20"/>
-        </w:rPr>
-      </w:pPr>
-      <w:r>
-        <w:rPr>
-          <w:rFonts w:ascii="NimbusRomNo9L-Regu" w:hAnsi="NimbusRomNo9L-Regu" w:cs="NimbusRomNo9L-Regu"/>
-          <w:sz w:val="20"/>
-          <w:szCs w:val="20"/>
-        </w:rPr>
-        <w:t>highlight the important physical role of RES</w:t>
-      </w:r>
-      <w:ins w:id="6" w:author="Charlie Hall" w:date="2014-09-06T14:00:00Z">
+        <w:t>(</w:t>
+      </w:r>
+      <w:proofErr w:type="gramStart"/>
+      <w:r>
+        <w:rPr>
+          <w:rFonts w:ascii="NimbusRomNo9L-Regu" w:hAnsi="NimbusRomNo9L-Regu" w:cs="NimbusRomNo9L-Regu"/>
+          <w:sz w:val="20"/>
+          <w:szCs w:val="20"/>
+        </w:rPr>
+        <w:t>with</w:t>
+      </w:r>
+      <w:proofErr w:type="gramEnd"/>
+      <w:r>
+        <w:rPr>
+          <w:rFonts w:ascii="NimbusRomNo9L-Regu" w:hAnsi="NimbusRomNo9L-Regu" w:cs="NimbusRomNo9L-Regu"/>
+          <w:sz w:val="20"/>
+          <w:szCs w:val="20"/>
+        </w:rPr>
+        <w:t xml:space="preserve"> the exception of </w:t>
+      </w:r>
+      <w:proofErr w:type="spellStart"/>
+      <w:r>
+        <w:rPr>
+          <w:rFonts w:ascii="NimbusRomNo9L-Regu" w:hAnsi="NimbusRomNo9L-Regu" w:cs="NimbusRomNo9L-Regu"/>
+          <w:sz w:val="20"/>
+          <w:szCs w:val="20"/>
+        </w:rPr>
+        <w:t>Giampietro</w:t>
+      </w:r>
+      <w:proofErr w:type="spellEnd"/>
+      <w:r>
+        <w:rPr>
+          <w:rFonts w:ascii="NimbusRomNo9L-Regu" w:hAnsi="NimbusRomNo9L-Regu" w:cs="NimbusRomNo9L-Regu"/>
+          <w:sz w:val="20"/>
+          <w:szCs w:val="20"/>
+        </w:rPr>
+        <w:t xml:space="preserve"> [33, 34])  (</w:t>
+      </w:r>
+      <w:proofErr w:type="gramStart"/>
+      <w:r>
+        <w:rPr>
+          <w:rFonts w:ascii="NimbusRomNo9L-Regu" w:hAnsi="NimbusRomNo9L-Regu" w:cs="NimbusRomNo9L-Regu"/>
+          <w:sz w:val="20"/>
+          <w:szCs w:val="20"/>
+        </w:rPr>
+        <w:t>also</w:t>
+      </w:r>
+      <w:proofErr w:type="gramEnd"/>
+      <w:r>
+        <w:rPr>
+          <w:rFonts w:ascii="NimbusRomNo9L-Regu" w:hAnsi="NimbusRomNo9L-Regu" w:cs="NimbusRomNo9L-Regu"/>
+          <w:sz w:val="20"/>
+          <w:szCs w:val="20"/>
+        </w:rPr>
+        <w:t xml:space="preserve"> Odum1973  etc.  Hall </w:t>
+      </w:r>
+      <w:proofErr w:type="gramStart"/>
+      <w:r>
+        <w:rPr>
+          <w:rFonts w:ascii="NimbusRomNo9L-Regu" w:hAnsi="NimbusRomNo9L-Regu" w:cs="NimbusRomNo9L-Regu"/>
+          <w:sz w:val="20"/>
+          <w:szCs w:val="20"/>
+        </w:rPr>
+        <w:t>et</w:t>
+      </w:r>
+      <w:proofErr w:type="gramEnd"/>
+      <w:r>
+        <w:rPr>
+          <w:rFonts w:ascii="NimbusRomNo9L-Regu" w:hAnsi="NimbusRomNo9L-Regu" w:cs="NimbusRomNo9L-Regu"/>
+          <w:sz w:val="20"/>
+          <w:szCs w:val="20"/>
+        </w:rPr>
+        <w:t xml:space="preserve"> almm1986 </w:t>
+      </w:r>
+      <w:proofErr w:type="spellStart"/>
+      <w:r>
+        <w:rPr>
+          <w:rFonts w:ascii="NimbusRomNo9L-Regu" w:hAnsi="NimbusRomNo9L-Regu" w:cs="NimbusRomNo9L-Regu"/>
+          <w:sz w:val="20"/>
+          <w:szCs w:val="20"/>
+        </w:rPr>
+        <w:t>metc</w:t>
+      </w:r>
+      <w:proofErr w:type="spellEnd"/>
+    </w:p>
+    <w:p>
+      <w:pPr>
+        <w:autoSpaceDE w:val="0"/>
+        <w:autoSpaceDN w:val="0"/>
+        <w:adjustRightInd w:val="0"/>
+        <w:spacing w:after="0" w:line="240" w:lineRule="auto"/>
+        <w:rPr>
+          <w:rFonts w:ascii="NimbusRomNo9L-Regu" w:hAnsi="NimbusRomNo9L-Regu" w:cs="NimbusRomNo9L-Regu"/>
+          <w:sz w:val="20"/>
+          <w:szCs w:val="20"/>
+        </w:rPr>
+      </w:pPr>
+    </w:p>
+    <w:p>
+      <w:pPr>
+        <w:autoSpaceDE w:val="0"/>
+        <w:autoSpaceDN w:val="0"/>
+        <w:adjustRightInd w:val="0"/>
+        <w:spacing w:after="0" w:line="240" w:lineRule="auto"/>
+        <w:rPr>
+          <w:rFonts w:ascii="NimbusRomNo9L-Regu" w:hAnsi="NimbusRomNo9L-Regu" w:cs="NimbusRomNo9L-Regu"/>
+          <w:sz w:val="20"/>
+          <w:szCs w:val="20"/>
+        </w:rPr>
+      </w:pPr>
+      <w:r>
+        <w:rPr>
+          <w:rFonts w:ascii="NimbusRomNo9L-Regu" w:hAnsi="NimbusRomNo9L-Regu" w:cs="NimbusRomNo9L-Regu"/>
+          <w:sz w:val="20"/>
+          <w:szCs w:val="20"/>
+        </w:rPr>
+        <w:t xml:space="preserve">Fig </w:t>
+      </w:r>
+      <w:proofErr w:type="gramStart"/>
+      <w:r>
+        <w:rPr>
+          <w:rFonts w:ascii="NimbusRomNo9L-Regu" w:hAnsi="NimbusRomNo9L-Regu" w:cs="NimbusRomNo9L-Regu"/>
+          <w:sz w:val="20"/>
+          <w:szCs w:val="20"/>
+        </w:rPr>
+        <w:t>2.3  is</w:t>
+      </w:r>
+      <w:proofErr w:type="gramEnd"/>
+      <w:r>
+        <w:rPr>
+          <w:rFonts w:ascii="NimbusRomNo9L-Regu" w:hAnsi="NimbusRomNo9L-Regu" w:cs="NimbusRomNo9L-Regu"/>
+          <w:sz w:val="20"/>
+          <w:szCs w:val="20"/>
+        </w:rPr>
+        <w:t xml:space="preserve"> good,  might add to legend see also figure 3 I think in Hall et all 2001 orm5.3  Hall and </w:t>
+      </w:r>
+      <w:proofErr w:type="spellStart"/>
+      <w:r>
+        <w:rPr>
+          <w:rFonts w:ascii="NimbusRomNo9L-Regu" w:hAnsi="NimbusRomNo9L-Regu" w:cs="NimbusRomNo9L-Regu"/>
+          <w:sz w:val="20"/>
+          <w:szCs w:val="20"/>
+        </w:rPr>
+        <w:t>Klitgaard</w:t>
+      </w:r>
+      <w:proofErr w:type="spellEnd"/>
+      <w:r>
+        <w:rPr>
+          <w:rFonts w:ascii="NimbusRomNo9L-Regu" w:hAnsi="NimbusRomNo9L-Regu" w:cs="NimbusRomNo9L-Regu"/>
+          <w:sz w:val="20"/>
+          <w:szCs w:val="20"/>
+        </w:rPr>
+        <w:t xml:space="preserve"> </w:t>
+      </w:r>
+    </w:p>
+    <w:p>
+      <w:pPr>
+        <w:autoSpaceDE w:val="0"/>
+        <w:autoSpaceDN w:val="0"/>
+        <w:adjustRightInd w:val="0"/>
+        <w:spacing w:after="0" w:line="240" w:lineRule="auto"/>
+        <w:rPr>
+          <w:rFonts w:ascii="NimbusRomNo9L-Regu" w:hAnsi="NimbusRomNo9L-Regu" w:cs="NimbusRomNo9L-Regu"/>
+          <w:sz w:val="20"/>
+          <w:szCs w:val="20"/>
+        </w:rPr>
+      </w:pPr>
+    </w:p>
+    <w:p>
+      <w:pPr>
+        <w:autoSpaceDE w:val="0"/>
+        <w:autoSpaceDN w:val="0"/>
+        <w:adjustRightInd w:val="0"/>
+        <w:spacing w:after="0" w:line="240" w:lineRule="auto"/>
+        <w:rPr>
+          <w:rFonts w:ascii="NimbusRomNo9L-Regu" w:hAnsi="NimbusRomNo9L-Regu" w:cs="NimbusRomNo9L-Regu"/>
+          <w:sz w:val="20"/>
+          <w:szCs w:val="20"/>
+        </w:rPr>
+      </w:pPr>
+      <w:proofErr w:type="gramStart"/>
+      <w:r>
+        <w:rPr>
+          <w:rFonts w:ascii="NimbusRomNo9L-Regu" w:hAnsi="NimbusRomNo9L-Regu" w:cs="NimbusRomNo9L-Regu"/>
+          <w:sz w:val="20"/>
+          <w:szCs w:val="20"/>
+        </w:rPr>
+        <w:t>highlight</w:t>
+      </w:r>
+      <w:proofErr w:type="gramEnd"/>
+      <w:r>
+        <w:rPr>
+          <w:rFonts w:ascii="NimbusRomNo9L-Regu" w:hAnsi="NimbusRomNo9L-Regu" w:cs="NimbusRomNo9L-Regu"/>
+          <w:sz w:val="20"/>
+          <w:szCs w:val="20"/>
+        </w:rPr>
+        <w:t xml:space="preserve"> the important physical role of RES</w:t>
+      </w:r>
+      <w:ins w:id="17" w:author="Charlie Hall" w:date="2014-09-06T14:00:00Z">
         <w:r>
           <w:rPr>
             <w:rFonts w:ascii="NimbusRomNo9L-Regu" w:hAnsi="NimbusRomNo9L-Regu" w:cs="NimbusRomNo9L-Regu"/>
@@ -1194,7 +2106,7 @@
           <w:t>OURCE EXTRACTION</w:t>
         </w:r>
       </w:ins>
-      <w:ins w:id="7" w:author="Charlie Hall" w:date="2014-09-06T14:01:00Z">
+      <w:ins w:id="18" w:author="Charlie Hall" w:date="2014-09-06T14:01:00Z">
         <w:r>
           <w:rPr>
             <w:rFonts w:ascii="NimbusRomNo9L-Regu" w:hAnsi="NimbusRomNo9L-Regu" w:cs="NimbusRomNo9L-Regu"/>
@@ -1204,7 +2116,7 @@
           <w:t xml:space="preserve"> </w:t>
         </w:r>
       </w:ins>
-      <w:ins w:id="8" w:author="Charlie Hall" w:date="2014-09-06T14:00:00Z">
+      <w:ins w:id="19" w:author="Charlie Hall" w:date="2014-09-06T14:00:00Z">
         <w:r>
           <w:rPr>
             <w:rFonts w:ascii="NimbusRomNo9L-Regu" w:hAnsi="NimbusRomNo9L-Regu" w:cs="NimbusRomNo9L-Regu"/>
@@ -1243,23 +2155,33 @@
         <w:adjustRightInd w:val="0"/>
         <w:spacing w:after="0" w:line="240" w:lineRule="auto"/>
         <w:rPr>
-          <w:ins w:id="9" w:author="Charlie Hall" w:date="2014-09-06T22:31:00Z"/>
-          <w:rFonts w:ascii="NimbusRomNo9L-Regu" w:hAnsi="NimbusRomNo9L-Regu" w:cs="NimbusRomNo9L-Regu"/>
-          <w:sz w:val="20"/>
-          <w:szCs w:val="20"/>
-        </w:rPr>
-      </w:pPr>
-      <w:ins w:id="10" w:author="Charlie Hall" w:date="2014-09-06T22:31:00Z">
-        <w:r>
-          <w:rPr>
-            <w:rFonts w:ascii="NimbusRomNo9L-Regu" w:hAnsi="NimbusRomNo9L-Regu" w:cs="NimbusRomNo9L-Regu"/>
-            <w:sz w:val="20"/>
-            <w:szCs w:val="20"/>
-          </w:rPr>
-          <w:t>by considering anabolism  (capital formation), catabolism (energy  CONSUMPTION ), autophagy (recycling), and</w:t>
-        </w:r>
-      </w:ins>
-      <w:ins w:id="11" w:author="Charlie Hall" w:date="2014-09-06T22:32:00Z">
+          <w:ins w:id="20" w:author="Charlie Hall" w:date="2014-09-06T22:31:00Z"/>
+          <w:rFonts w:ascii="NimbusRomNo9L-Regu" w:hAnsi="NimbusRomNo9L-Regu" w:cs="NimbusRomNo9L-Regu"/>
+          <w:sz w:val="20"/>
+          <w:szCs w:val="20"/>
+        </w:rPr>
+      </w:pPr>
+      <w:proofErr w:type="gramStart"/>
+      <w:ins w:id="21" w:author="Charlie Hall" w:date="2014-09-06T22:31:00Z">
+        <w:r>
+          <w:rPr>
+            <w:rFonts w:ascii="NimbusRomNo9L-Regu" w:hAnsi="NimbusRomNo9L-Regu" w:cs="NimbusRomNo9L-Regu"/>
+            <w:sz w:val="20"/>
+            <w:szCs w:val="20"/>
+          </w:rPr>
+          <w:t>by</w:t>
+        </w:r>
+        <w:proofErr w:type="gramEnd"/>
+        <w:r>
+          <w:rPr>
+            <w:rFonts w:ascii="NimbusRomNo9L-Regu" w:hAnsi="NimbusRomNo9L-Regu" w:cs="NimbusRomNo9L-Regu"/>
+            <w:sz w:val="20"/>
+            <w:szCs w:val="20"/>
+          </w:rPr>
+          <w:t xml:space="preserve"> considering anabolism  (capital formation), catabolism (energy  CONSUMPTION ), autophagy (recycling), and</w:t>
+        </w:r>
+      </w:ins>
+      <w:ins w:id="22" w:author="Charlie Hall" w:date="2014-09-06T22:32:00Z">
         <w:r>
           <w:rPr>
             <w:rFonts w:ascii="NimbusRomNo9L-Regu" w:hAnsi="NimbusRomNo9L-Regu" w:cs="NimbusRomNo9L-Regu"/>
@@ -1269,7 +2191,7 @@
           <w:t xml:space="preserve">  </w:t>
         </w:r>
       </w:ins>
-      <w:ins w:id="12" w:author="Charlie Hall" w:date="2014-09-06T22:31:00Z">
+      <w:ins w:id="23" w:author="Charlie Hall" w:date="2014-09-06T22:31:00Z">
         <w:r>
           <w:rPr>
             <w:rFonts w:ascii="NimbusRomNo9L-Regu" w:hAnsi="NimbusRomNo9L-Regu" w:cs="NimbusRomNo9L-Regu"/>
@@ -1287,51 +2209,61 @@
         <w:adjustRightInd w:val="0"/>
         <w:spacing w:after="0" w:line="240" w:lineRule="auto"/>
         <w:rPr>
-          <w:ins w:id="13" w:author="Charlie Hall" w:date="2014-09-06T22:32:00Z"/>
-          <w:rFonts w:ascii="NimbusRomNo9L-Regu" w:hAnsi="NimbusRomNo9L-Regu" w:cs="NimbusRomNo9L-Regu"/>
-          <w:sz w:val="20"/>
-          <w:szCs w:val="20"/>
-        </w:rPr>
-      </w:pPr>
-      <w:ins w:id="14" w:author="Charlie Hall" w:date="2014-09-06T22:31:00Z">
-        <w:r>
-          <w:rPr>
-            <w:rFonts w:ascii="NimbusRomNo9L-Regu" w:hAnsi="NimbusRomNo9L-Regu" w:cs="NimbusRomNo9L-Regu"/>
-            <w:sz w:val="20"/>
-            <w:szCs w:val="20"/>
-          </w:rPr>
-          <w:t>for national accounting.</w:t>
-        </w:r>
-      </w:ins>
-    </w:p>
-    <w:p>
-      <w:pPr>
-        <w:autoSpaceDE w:val="0"/>
-        <w:autoSpaceDN w:val="0"/>
-        <w:adjustRightInd w:val="0"/>
-        <w:spacing w:after="0" w:line="240" w:lineRule="auto"/>
-        <w:rPr>
-          <w:ins w:id="15" w:author="Charlie Hall" w:date="2014-09-06T22:32:00Z"/>
-          <w:rFonts w:ascii="NimbusRomNo9L-Regu" w:hAnsi="NimbusRomNo9L-Regu" w:cs="NimbusRomNo9L-Regu"/>
-          <w:sz w:val="20"/>
-          <w:szCs w:val="20"/>
-        </w:rPr>
-      </w:pPr>
-    </w:p>
-    <w:p>
-      <w:pPr>
-        <w:autoSpaceDE w:val="0"/>
-        <w:autoSpaceDN w:val="0"/>
-        <w:adjustRightInd w:val="0"/>
-        <w:spacing w:after="0" w:line="240" w:lineRule="auto"/>
-        <w:rPr>
-          <w:ins w:id="16" w:author="Charlie Hall" w:date="2014-09-06T22:32:00Z"/>
-          <w:rFonts w:ascii="NimbusRomNo9L-Regu" w:hAnsi="NimbusRomNo9L-Regu" w:cs="NimbusRomNo9L-Regu"/>
-          <w:sz w:val="20"/>
-          <w:szCs w:val="20"/>
-        </w:rPr>
-      </w:pPr>
-      <w:ins w:id="17" w:author="Charlie Hall" w:date="2014-09-06T22:32:00Z">
+          <w:ins w:id="24" w:author="Charlie Hall" w:date="2014-09-06T22:32:00Z"/>
+          <w:rFonts w:ascii="NimbusRomNo9L-Regu" w:hAnsi="NimbusRomNo9L-Regu" w:cs="NimbusRomNo9L-Regu"/>
+          <w:sz w:val="20"/>
+          <w:szCs w:val="20"/>
+        </w:rPr>
+      </w:pPr>
+      <w:proofErr w:type="gramStart"/>
+      <w:ins w:id="25" w:author="Charlie Hall" w:date="2014-09-06T22:31:00Z">
+        <w:r>
+          <w:rPr>
+            <w:rFonts w:ascii="NimbusRomNo9L-Regu" w:hAnsi="NimbusRomNo9L-Regu" w:cs="NimbusRomNo9L-Regu"/>
+            <w:sz w:val="20"/>
+            <w:szCs w:val="20"/>
+          </w:rPr>
+          <w:t>for</w:t>
+        </w:r>
+        <w:proofErr w:type="gramEnd"/>
+        <w:r>
+          <w:rPr>
+            <w:rFonts w:ascii="NimbusRomNo9L-Regu" w:hAnsi="NimbusRomNo9L-Regu" w:cs="NimbusRomNo9L-Regu"/>
+            <w:sz w:val="20"/>
+            <w:szCs w:val="20"/>
+          </w:rPr>
+          <w:t xml:space="preserve"> national accounting.</w:t>
+        </w:r>
+      </w:ins>
+    </w:p>
+    <w:p>
+      <w:pPr>
+        <w:autoSpaceDE w:val="0"/>
+        <w:autoSpaceDN w:val="0"/>
+        <w:adjustRightInd w:val="0"/>
+        <w:spacing w:after="0" w:line="240" w:lineRule="auto"/>
+        <w:rPr>
+          <w:ins w:id="26" w:author="Charlie Hall" w:date="2014-09-06T22:32:00Z"/>
+          <w:rFonts w:ascii="NimbusRomNo9L-Regu" w:hAnsi="NimbusRomNo9L-Regu" w:cs="NimbusRomNo9L-Regu"/>
+          <w:sz w:val="20"/>
+          <w:szCs w:val="20"/>
+        </w:rPr>
+      </w:pPr>
+    </w:p>
+    <w:p>
+      <w:pPr>
+        <w:autoSpaceDE w:val="0"/>
+        <w:autoSpaceDN w:val="0"/>
+        <w:adjustRightInd w:val="0"/>
+        <w:spacing w:after="0" w:line="240" w:lineRule="auto"/>
+        <w:rPr>
+          <w:ins w:id="27" w:author="Charlie Hall" w:date="2014-09-06T22:32:00Z"/>
+          <w:rFonts w:ascii="NimbusRomNo9L-Regu" w:hAnsi="NimbusRomNo9L-Regu" w:cs="NimbusRomNo9L-Regu"/>
+          <w:sz w:val="20"/>
+          <w:szCs w:val="20"/>
+        </w:rPr>
+      </w:pPr>
+      <w:ins w:id="28" w:author="Charlie Hall" w:date="2014-09-06T22:32:00Z">
         <w:r>
           <w:rPr>
             <w:rFonts w:ascii="NimbusRomNo9L-Regu" w:hAnsi="NimbusRomNo9L-Regu" w:cs="NimbusRomNo9L-Regu"/>
@@ -1349,27 +2281,27 @@
         <w:adjustRightInd w:val="0"/>
         <w:spacing w:after="0" w:line="240" w:lineRule="auto"/>
         <w:rPr>
-          <w:ins w:id="18" w:author="Charlie Hall" w:date="2014-09-06T22:32:00Z"/>
-          <w:rFonts w:ascii="NimbusRomNo9L-Regu" w:hAnsi="NimbusRomNo9L-Regu" w:cs="NimbusRomNo9L-Regu"/>
-          <w:sz w:val="20"/>
-          <w:szCs w:val="20"/>
-        </w:rPr>
-      </w:pPr>
-    </w:p>
-    <w:p>
-      <w:pPr>
-        <w:autoSpaceDE w:val="0"/>
-        <w:autoSpaceDN w:val="0"/>
-        <w:adjustRightInd w:val="0"/>
-        <w:spacing w:after="0" w:line="240" w:lineRule="auto"/>
-        <w:rPr>
-          <w:ins w:id="19" w:author="Charlie Hall" w:date="2014-09-06T22:33:00Z"/>
-          <w:rFonts w:ascii="NimbusRomNo9L-Regu" w:hAnsi="NimbusRomNo9L-Regu" w:cs="NimbusRomNo9L-Regu"/>
-          <w:sz w:val="20"/>
-          <w:szCs w:val="20"/>
-        </w:rPr>
-      </w:pPr>
-      <w:ins w:id="20" w:author="Charlie Hall" w:date="2014-09-06T22:33:00Z">
+          <w:ins w:id="29" w:author="Charlie Hall" w:date="2014-09-06T22:32:00Z"/>
+          <w:rFonts w:ascii="NimbusRomNo9L-Regu" w:hAnsi="NimbusRomNo9L-Regu" w:cs="NimbusRomNo9L-Regu"/>
+          <w:sz w:val="20"/>
+          <w:szCs w:val="20"/>
+        </w:rPr>
+      </w:pPr>
+    </w:p>
+    <w:p>
+      <w:pPr>
+        <w:autoSpaceDE w:val="0"/>
+        <w:autoSpaceDN w:val="0"/>
+        <w:adjustRightInd w:val="0"/>
+        <w:spacing w:after="0" w:line="240" w:lineRule="auto"/>
+        <w:rPr>
+          <w:ins w:id="30" w:author="Charlie Hall" w:date="2014-09-06T22:33:00Z"/>
+          <w:rFonts w:ascii="NimbusRomNo9L-Regu" w:hAnsi="NimbusRomNo9L-Regu" w:cs="NimbusRomNo9L-Regu"/>
+          <w:sz w:val="20"/>
+          <w:szCs w:val="20"/>
+        </w:rPr>
+      </w:pPr>
+      <w:ins w:id="31" w:author="Charlie Hall" w:date="2014-09-06T22:33:00Z">
         <w:r>
           <w:rPr>
             <w:rFonts w:ascii="NimbusRomNo9L-Regu" w:hAnsi="NimbusRomNo9L-Regu" w:cs="NimbusRomNo9L-Regu"/>
@@ -1387,23 +2319,33 @@
         <w:adjustRightInd w:val="0"/>
         <w:spacing w:after="0" w:line="240" w:lineRule="auto"/>
         <w:rPr>
-          <w:ins w:id="21" w:author="Charlie Hall" w:date="2014-09-06T22:34:00Z"/>
-          <w:rFonts w:ascii="NimbusRomNo9L-Regu" w:hAnsi="NimbusRomNo9L-Regu" w:cs="NimbusRomNo9L-Regu"/>
-          <w:sz w:val="20"/>
-          <w:szCs w:val="20"/>
-        </w:rPr>
-      </w:pPr>
-      <w:ins w:id="22" w:author="Charlie Hall" w:date="2014-09-06T22:33:00Z">
-        <w:r>
-          <w:rPr>
-            <w:rFonts w:ascii="NimbusRomNo9L-Regu" w:hAnsi="NimbusRomNo9L-Regu" w:cs="NimbusRomNo9L-Regu"/>
-            <w:sz w:val="20"/>
-            <w:szCs w:val="20"/>
-          </w:rPr>
-          <w:t xml:space="preserve">to the stock of capital </w:t>
-        </w:r>
-      </w:ins>
-      <w:ins w:id="23" w:author="Charlie Hall" w:date="2014-09-06T22:34:00Z">
+          <w:ins w:id="32" w:author="Charlie Hall" w:date="2014-09-06T22:34:00Z"/>
+          <w:rFonts w:ascii="NimbusRomNo9L-Regu" w:hAnsi="NimbusRomNo9L-Regu" w:cs="NimbusRomNo9L-Regu"/>
+          <w:sz w:val="20"/>
+          <w:szCs w:val="20"/>
+        </w:rPr>
+      </w:pPr>
+      <w:proofErr w:type="gramStart"/>
+      <w:ins w:id="33" w:author="Charlie Hall" w:date="2014-09-06T22:33:00Z">
+        <w:r>
+          <w:rPr>
+            <w:rFonts w:ascii="NimbusRomNo9L-Regu" w:hAnsi="NimbusRomNo9L-Regu" w:cs="NimbusRomNo9L-Regu"/>
+            <w:sz w:val="20"/>
+            <w:szCs w:val="20"/>
+          </w:rPr>
+          <w:t>to</w:t>
+        </w:r>
+        <w:proofErr w:type="gramEnd"/>
+        <w:r>
+          <w:rPr>
+            <w:rFonts w:ascii="NimbusRomNo9L-Regu" w:hAnsi="NimbusRomNo9L-Regu" w:cs="NimbusRomNo9L-Regu"/>
+            <w:sz w:val="20"/>
+            <w:szCs w:val="20"/>
+          </w:rPr>
+          <w:t xml:space="preserve"> the stock of capital </w:t>
+        </w:r>
+      </w:ins>
+      <w:ins w:id="34" w:author="Charlie Hall" w:date="2014-09-06T22:34:00Z">
         <w:r>
           <w:rPr>
             <w:rFonts w:ascii="NimbusRomNo9L-Regu" w:hAnsi="NimbusRomNo9L-Regu" w:cs="NimbusRomNo9L-Regu"/>
@@ -1413,7 +2355,7 @@
           <w:t>(</w:t>
         </w:r>
       </w:ins>
-      <w:ins w:id="24" w:author="Charlie Hall" w:date="2014-09-06T22:33:00Z">
+      <w:ins w:id="35" w:author="Charlie Hall" w:date="2014-09-06T22:33:00Z">
         <w:r>
           <w:rPr>
             <w:rFonts w:ascii="NimbusRomNo9L-Regu" w:hAnsi="NimbusRomNo9L-Regu" w:cs="NimbusRomNo9L-Regu"/>
@@ -1423,7 +2365,7 @@
           <w:t xml:space="preserve"> AND I NFRASTRUCTURE </w:t>
         </w:r>
       </w:ins>
-      <w:ins w:id="25" w:author="Charlie Hall" w:date="2014-09-06T22:34:00Z">
+      <w:ins w:id="36" w:author="Charlie Hall" w:date="2014-09-06T22:34:00Z">
         <w:r>
           <w:rPr>
             <w:rFonts w:ascii="NimbusRomNo9L-Regu" w:hAnsi="NimbusRomNo9L-Regu" w:cs="NimbusRomNo9L-Regu"/>
@@ -1433,7 +2375,7 @@
           <w:t xml:space="preserve">MORE GENERALLY) </w:t>
         </w:r>
       </w:ins>
-      <w:ins w:id="26" w:author="Charlie Hall" w:date="2014-09-06T22:33:00Z">
+      <w:ins w:id="37" w:author="Charlie Hall" w:date="2014-09-06T22:33:00Z">
         <w:r>
           <w:rPr>
             <w:rFonts w:ascii="NimbusRomNo9L-Regu" w:hAnsi="NimbusRomNo9L-Regu" w:cs="NimbusRomNo9L-Regu"/>
@@ -1451,27 +2393,27 @@
         <w:adjustRightInd w:val="0"/>
         <w:spacing w:after="0" w:line="240" w:lineRule="auto"/>
         <w:rPr>
-          <w:ins w:id="27" w:author="Charlie Hall" w:date="2014-09-06T22:36:00Z"/>
-          <w:rFonts w:ascii="NimbusRomNo9L-Regu" w:hAnsi="NimbusRomNo9L-Regu" w:cs="NimbusRomNo9L-Regu"/>
-          <w:sz w:val="20"/>
-          <w:szCs w:val="20"/>
-        </w:rPr>
-      </w:pPr>
-    </w:p>
-    <w:p>
-      <w:pPr>
-        <w:autoSpaceDE w:val="0"/>
-        <w:autoSpaceDN w:val="0"/>
-        <w:adjustRightInd w:val="0"/>
-        <w:spacing w:after="0" w:line="240" w:lineRule="auto"/>
-        <w:rPr>
-          <w:ins w:id="28" w:author="Charlie Hall" w:date="2014-09-06T22:37:00Z"/>
+          <w:ins w:id="38" w:author="Charlie Hall" w:date="2014-09-06T22:36:00Z"/>
+          <w:rFonts w:ascii="NimbusRomNo9L-Regu" w:hAnsi="NimbusRomNo9L-Regu" w:cs="NimbusRomNo9L-Regu"/>
+          <w:sz w:val="20"/>
+          <w:szCs w:val="20"/>
+        </w:rPr>
+      </w:pPr>
+    </w:p>
+    <w:p>
+      <w:pPr>
+        <w:autoSpaceDE w:val="0"/>
+        <w:autoSpaceDN w:val="0"/>
+        <w:adjustRightInd w:val="0"/>
+        <w:spacing w:after="0" w:line="240" w:lineRule="auto"/>
+        <w:rPr>
+          <w:ins w:id="39" w:author="Charlie Hall" w:date="2014-09-06T22:37:00Z"/>
           <w:rFonts w:ascii="NimbusRomNo9L-MediItal" w:hAnsi="NimbusRomNo9L-MediItal" w:cs="NimbusRomNo9L-MediItal"/>
           <w:sz w:val="24"/>
           <w:szCs w:val="24"/>
         </w:rPr>
       </w:pPr>
-      <w:ins w:id="29" w:author="Charlie Hall" w:date="2014-09-06T22:36:00Z">
+      <w:ins w:id="40" w:author="Charlie Hall" w:date="2014-09-06T22:36:00Z">
         <w:r>
           <w:rPr>
             <w:rFonts w:ascii="NimbusRomNo9L-MediItal" w:hAnsi="NimbusRomNo9L-MediItal" w:cs="NimbusRomNo9L-MediItal"/>
@@ -1489,7 +2431,7 @@
         <w:adjustRightInd w:val="0"/>
         <w:spacing w:after="0" w:line="240" w:lineRule="auto"/>
         <w:rPr>
-          <w:ins w:id="30" w:author="Charlie Hall" w:date="2014-09-06T22:37:00Z"/>
+          <w:ins w:id="41" w:author="Charlie Hall" w:date="2014-09-06T22:37:00Z"/>
           <w:rFonts w:ascii="NimbusRomNo9L-MediItal" w:hAnsi="NimbusRomNo9L-MediItal" w:cs="NimbusRomNo9L-MediItal"/>
           <w:sz w:val="24"/>
           <w:szCs w:val="24"/>
@@ -1503,13 +2445,13 @@
         <w:adjustRightInd w:val="0"/>
         <w:spacing w:after="0" w:line="240" w:lineRule="auto"/>
         <w:rPr>
-          <w:ins w:id="31" w:author="Charlie Hall" w:date="2014-09-06T22:38:00Z"/>
+          <w:ins w:id="42" w:author="Charlie Hall" w:date="2014-09-06T22:38:00Z"/>
           <w:rFonts w:ascii="NimbusRomNo9L-MediItal" w:hAnsi="NimbusRomNo9L-MediItal" w:cs="NimbusRomNo9L-MediItal"/>
           <w:sz w:val="24"/>
           <w:szCs w:val="24"/>
         </w:rPr>
       </w:pPr>
-      <w:ins w:id="32" w:author="Charlie Hall" w:date="2014-09-06T22:38:00Z">
+      <w:ins w:id="43" w:author="Charlie Hall" w:date="2014-09-06T22:38:00Z">
         <w:r>
           <w:rPr>
             <w:rFonts w:ascii="NimbusRomNo9L-MediItal" w:hAnsi="NimbusRomNo9L-MediItal" w:cs="NimbusRomNo9L-MediItal"/>
@@ -1527,13 +2469,13 @@
         <w:adjustRightInd w:val="0"/>
         <w:spacing w:after="0" w:line="240" w:lineRule="auto"/>
         <w:rPr>
-          <w:ins w:id="33" w:author="Charlie Hall" w:date="2014-09-06T22:38:00Z"/>
-          <w:rFonts w:ascii="NimbusRomNo9L-Regu" w:hAnsi="NimbusRomNo9L-Regu" w:cs="NimbusRomNo9L-Regu"/>
-          <w:sz w:val="20"/>
-          <w:szCs w:val="20"/>
-        </w:rPr>
-      </w:pPr>
-      <w:ins w:id="34" w:author="Charlie Hall" w:date="2014-09-06T22:38:00Z">
+          <w:ins w:id="44" w:author="Charlie Hall" w:date="2014-09-06T22:38:00Z"/>
+          <w:rFonts w:ascii="NimbusRomNo9L-Regu" w:hAnsi="NimbusRomNo9L-Regu" w:cs="NimbusRomNo9L-Regu"/>
+          <w:sz w:val="20"/>
+          <w:szCs w:val="20"/>
+        </w:rPr>
+      </w:pPr>
+      <w:ins w:id="45" w:author="Charlie Hall" w:date="2014-09-06T22:38:00Z">
         <w:r>
           <w:rPr>
             <w:rFonts w:ascii="NimbusRomNo9L-Regu" w:hAnsi="NimbusRomNo9L-Regu" w:cs="NimbusRomNo9L-Regu"/>
@@ -1551,47 +2493,67 @@
         <w:adjustRightInd w:val="0"/>
         <w:spacing w:after="0" w:line="240" w:lineRule="auto"/>
         <w:rPr>
-          <w:ins w:id="35" w:author="Charlie Hall" w:date="2014-09-06T22:38:00Z"/>
-          <w:rFonts w:ascii="NimbusRomNo9L-Regu" w:hAnsi="NimbusRomNo9L-Regu" w:cs="NimbusRomNo9L-Regu"/>
-          <w:sz w:val="20"/>
-          <w:szCs w:val="20"/>
-        </w:rPr>
-      </w:pPr>
-      <w:ins w:id="36" w:author="Charlie Hall" w:date="2014-09-06T22:38:00Z">
-        <w:r>
-          <w:rPr>
-            <w:rFonts w:ascii="NimbusRomNo9L-Regu" w:hAnsi="NimbusRomNo9L-Regu" w:cs="NimbusRomNo9L-Regu"/>
-            <w:sz w:val="20"/>
-            <w:szCs w:val="20"/>
-          </w:rPr>
-          <w:t>societies. First, scale is directly related to material flow rates. Larger organisms</w:t>
-        </w:r>
-      </w:ins>
-    </w:p>
-    <w:p>
-      <w:pPr>
-        <w:autoSpaceDE w:val="0"/>
-        <w:autoSpaceDN w:val="0"/>
-        <w:adjustRightInd w:val="0"/>
-        <w:spacing w:after="0" w:line="240" w:lineRule="auto"/>
-        <w:rPr>
-          <w:ins w:id="37" w:author="Charlie Hall" w:date="2014-09-06T22:36:00Z"/>
+          <w:ins w:id="46" w:author="Charlie Hall" w:date="2014-09-06T22:38:00Z"/>
+          <w:rFonts w:ascii="NimbusRomNo9L-Regu" w:hAnsi="NimbusRomNo9L-Regu" w:cs="NimbusRomNo9L-Regu"/>
+          <w:sz w:val="20"/>
+          <w:szCs w:val="20"/>
+        </w:rPr>
+      </w:pPr>
+      <w:proofErr w:type="gramStart"/>
+      <w:ins w:id="47" w:author="Charlie Hall" w:date="2014-09-06T22:38:00Z">
+        <w:r>
+          <w:rPr>
+            <w:rFonts w:ascii="NimbusRomNo9L-Regu" w:hAnsi="NimbusRomNo9L-Regu" w:cs="NimbusRomNo9L-Regu"/>
+            <w:sz w:val="20"/>
+            <w:szCs w:val="20"/>
+          </w:rPr>
+          <w:t>societies</w:t>
+        </w:r>
+        <w:proofErr w:type="gramEnd"/>
+        <w:r>
+          <w:rPr>
+            <w:rFonts w:ascii="NimbusRomNo9L-Regu" w:hAnsi="NimbusRomNo9L-Regu" w:cs="NimbusRomNo9L-Regu"/>
+            <w:sz w:val="20"/>
+            <w:szCs w:val="20"/>
+          </w:rPr>
+          <w:t>. First, scale is directly related to material flow rates. Larger organisms</w:t>
+        </w:r>
+      </w:ins>
+    </w:p>
+    <w:p>
+      <w:pPr>
+        <w:autoSpaceDE w:val="0"/>
+        <w:autoSpaceDN w:val="0"/>
+        <w:adjustRightInd w:val="0"/>
+        <w:spacing w:after="0" w:line="240" w:lineRule="auto"/>
+        <w:rPr>
+          <w:ins w:id="48" w:author="Charlie Hall" w:date="2014-09-06T22:36:00Z"/>
           <w:rFonts w:ascii="NimbusRomNo9L-MediItal" w:hAnsi="NimbusRomNo9L-MediItal" w:cs="NimbusRomNo9L-MediItal"/>
           <w:sz w:val="24"/>
           <w:szCs w:val="24"/>
         </w:rPr>
       </w:pPr>
-      <w:ins w:id="38" w:author="Charlie Hall" w:date="2014-09-06T22:38:00Z">
-        <w:r>
-          <w:rPr>
-            <w:rFonts w:ascii="NimbusRomNo9L-Regu" w:hAnsi="NimbusRomNo9L-Regu" w:cs="NimbusRomNo9L-Regu"/>
-            <w:sz w:val="20"/>
-            <w:szCs w:val="20"/>
-          </w:rPr>
-          <w:t>consume food at higher rates</w:t>
-        </w:r>
-      </w:ins>
-      <w:ins w:id="39" w:author="Charlie Hall" w:date="2014-09-06T22:39:00Z">
+      <w:proofErr w:type="gramStart"/>
+      <w:ins w:id="49" w:author="Charlie Hall" w:date="2014-09-06T22:38:00Z">
+        <w:r>
+          <w:rPr>
+            <w:rFonts w:ascii="NimbusRomNo9L-Regu" w:hAnsi="NimbusRomNo9L-Regu" w:cs="NimbusRomNo9L-Regu"/>
+            <w:sz w:val="20"/>
+            <w:szCs w:val="20"/>
+          </w:rPr>
+          <w:t>consume</w:t>
+        </w:r>
+        <w:proofErr w:type="gramEnd"/>
+        <w:r>
+          <w:rPr>
+            <w:rFonts w:ascii="NimbusRomNo9L-Regu" w:hAnsi="NimbusRomNo9L-Regu" w:cs="NimbusRomNo9L-Regu"/>
+            <w:sz w:val="20"/>
+            <w:szCs w:val="20"/>
+          </w:rPr>
+          <w:t xml:space="preserve"> food at higher rates</w:t>
+        </w:r>
+      </w:ins>
+      <w:ins w:id="50" w:author="Charlie Hall" w:date="2014-09-06T22:39:00Z">
         <w:r>
           <w:rPr>
             <w:rFonts w:ascii="NimbusRomNo9L-Regu" w:hAnsi="NimbusRomNo9L-Regu" w:cs="NimbusRomNo9L-Regu"/>
@@ -1601,7 +2563,7 @@
           <w:t xml:space="preserve"> (ALTHOUGH SMALLER RATES PER GRAM)</w:t>
         </w:r>
       </w:ins>
-      <w:ins w:id="40" w:author="Charlie Hall" w:date="2014-09-06T22:38:00Z">
+      <w:ins w:id="51" w:author="Charlie Hall" w:date="2014-09-06T22:38:00Z">
         <w:r>
           <w:rPr>
             <w:rFonts w:ascii="NimbusRomNo9L-Regu" w:hAnsi="NimbusRomNo9L-Regu" w:cs="NimbusRomNo9L-Regu"/>
@@ -1611,7 +2573,7 @@
           <w:t>, in part to obtain essential nutrients to replenish cellular</w:t>
         </w:r>
       </w:ins>
-      <w:ins w:id="41" w:author="Charlie Hall" w:date="2014-09-06T22:39:00Z">
+      <w:ins w:id="52" w:author="Charlie Hall" w:date="2014-09-06T22:39:00Z">
         <w:r>
           <w:rPr>
             <w:rFonts w:ascii="NimbusRomNo9L-Regu" w:hAnsi="NimbusRomNo9L-Regu" w:cs="NimbusRomNo9L-Regu"/>
@@ -1621,7 +2583,7 @@
           <w:t xml:space="preserve"> </w:t>
         </w:r>
       </w:ins>
-      <w:ins w:id="42" w:author="Charlie Hall" w:date="2014-09-06T22:38:00Z">
+      <w:ins w:id="53" w:author="Charlie Hall" w:date="2014-09-06T22:38:00Z">
         <w:r>
           <w:rPr>
             <w:rFonts w:ascii="NimbusRomNo9L-Regu" w:hAnsi="NimbusRomNo9L-Regu" w:cs="NimbusRomNo9L-Regu"/>
@@ -1639,27 +2601,28 @@
         <w:adjustRightInd w:val="0"/>
         <w:spacing w:after="0" w:line="240" w:lineRule="auto"/>
         <w:rPr>
-          <w:ins w:id="43" w:author="Charlie Hall" w:date="2014-09-06T22:34:00Z"/>
-          <w:rFonts w:ascii="NimbusRomNo9L-Regu" w:hAnsi="NimbusRomNo9L-Regu" w:cs="NimbusRomNo9L-Regu"/>
-          <w:sz w:val="20"/>
-          <w:szCs w:val="20"/>
-        </w:rPr>
-      </w:pPr>
-    </w:p>
-    <w:p>
-      <w:pPr>
-        <w:autoSpaceDE w:val="0"/>
-        <w:autoSpaceDN w:val="0"/>
-        <w:adjustRightInd w:val="0"/>
-        <w:spacing w:after="0" w:line="240" w:lineRule="auto"/>
-        <w:rPr>
-          <w:ins w:id="44" w:author="Charlie Hall" w:date="2014-09-06T22:40:00Z"/>
-          <w:rFonts w:ascii="NimbusRomNo9L-Regu" w:hAnsi="NimbusRomNo9L-Regu" w:cs="NimbusRomNo9L-Regu"/>
-          <w:sz w:val="17"/>
-          <w:szCs w:val="17"/>
-        </w:rPr>
-      </w:pPr>
-      <w:ins w:id="45" w:author="Charlie Hall" w:date="2014-09-06T22:40:00Z">
+          <w:ins w:id="54" w:author="Charlie Hall" w:date="2014-09-06T22:34:00Z"/>
+          <w:rFonts w:ascii="NimbusRomNo9L-Regu" w:hAnsi="NimbusRomNo9L-Regu" w:cs="NimbusRomNo9L-Regu"/>
+          <w:sz w:val="20"/>
+          <w:szCs w:val="20"/>
+        </w:rPr>
+      </w:pPr>
+    </w:p>
+    <w:p>
+      <w:pPr>
+        <w:autoSpaceDE w:val="0"/>
+        <w:autoSpaceDN w:val="0"/>
+        <w:adjustRightInd w:val="0"/>
+        <w:spacing w:after="0" w:line="240" w:lineRule="auto"/>
+        <w:rPr>
+          <w:ins w:id="55" w:author="Charlie Hall" w:date="2014-09-06T22:40:00Z"/>
+          <w:rFonts w:ascii="NimbusRomNo9L-Regu" w:hAnsi="NimbusRomNo9L-Regu" w:cs="NimbusRomNo9L-Regu"/>
+          <w:sz w:val="17"/>
+          <w:szCs w:val="17"/>
+        </w:rPr>
+      </w:pPr>
+      <w:proofErr w:type="gramStart"/>
+      <w:ins w:id="56" w:author="Charlie Hall" w:date="2014-09-06T22:40:00Z">
         <w:r>
           <w:rPr>
             <w:rFonts w:ascii="NimbusRomNo9L-Medi" w:hAnsi="NimbusRomNo9L-Medi" w:cs="NimbusRomNo9L-Medi"/>
@@ -1668,13 +2631,32 @@
           </w:rPr>
           <w:t xml:space="preserve">Fig. 2.5 </w:t>
         </w:r>
+        <w:proofErr w:type="spellStart"/>
         <w:r>
           <w:rPr>
             <w:rFonts w:ascii="NimbusRomNo9L-Regu" w:hAnsi="NimbusRomNo9L-Regu" w:cs="NimbusRomNo9L-Regu"/>
             <w:sz w:val="17"/>
             <w:szCs w:val="17"/>
           </w:rPr>
-          <w:t>Kleiber’s law for metabolic rates (heat production) of di</w:t>
+          <w:t>Kleiber’s</w:t>
+        </w:r>
+        <w:proofErr w:type="spellEnd"/>
+        <w:r>
+          <w:rPr>
+            <w:rFonts w:ascii="NimbusRomNo9L-Regu" w:hAnsi="NimbusRomNo9L-Regu" w:cs="NimbusRomNo9L-Regu"/>
+            <w:sz w:val="17"/>
+            <w:szCs w:val="17"/>
+          </w:rPr>
+          <w:t xml:space="preserve"> law for metabolic rates (heat production) of </w:t>
+        </w:r>
+        <w:proofErr w:type="spellStart"/>
+        <w:r>
+          <w:rPr>
+            <w:rFonts w:ascii="NimbusRomNo9L-Regu" w:hAnsi="NimbusRomNo9L-Regu" w:cs="NimbusRomNo9L-Regu"/>
+            <w:sz w:val="17"/>
+            <w:szCs w:val="17"/>
+          </w:rPr>
+          <w:t>di</w:t>
         </w:r>
         <w:r>
           <w:rPr>
@@ -1690,104 +2672,142 @@
             <w:sz w:val="17"/>
             <w:szCs w:val="17"/>
           </w:rPr>
-          <w:t>erent-sized animals [40, p.530].</w:t>
-        </w:r>
-      </w:ins>
-    </w:p>
-    <w:p>
-      <w:pPr>
-        <w:autoSpaceDE w:val="0"/>
-        <w:autoSpaceDN w:val="0"/>
-        <w:adjustRightInd w:val="0"/>
-        <w:spacing w:after="0" w:line="240" w:lineRule="auto"/>
-        <w:rPr>
-          <w:ins w:id="46" w:author="Charlie Hall" w:date="2014-09-06T22:40:00Z"/>
-          <w:rFonts w:ascii="NimbusRomNo9L-Regu" w:hAnsi="NimbusRomNo9L-Regu" w:cs="NimbusRomNo9L-Regu"/>
-          <w:sz w:val="17"/>
-          <w:szCs w:val="17"/>
-        </w:rPr>
-      </w:pPr>
-      <w:ins w:id="47" w:author="Charlie Hall" w:date="2014-09-06T22:40:00Z">
+          <w:t>erent-sized</w:t>
+        </w:r>
+        <w:proofErr w:type="spellEnd"/>
         <w:r>
           <w:rPr>
             <w:rFonts w:ascii="NimbusRomNo9L-Regu" w:hAnsi="NimbusRomNo9L-Regu" w:cs="NimbusRomNo9L-Regu"/>
             <w:sz w:val="17"/>
             <w:szCs w:val="17"/>
           </w:rPr>
-          <w:t>Larger animals, as determined by mass, have a higher metabolic rate, but the relationship between</w:t>
-        </w:r>
-      </w:ins>
-    </w:p>
-    <w:p>
-      <w:pPr>
-        <w:autoSpaceDE w:val="0"/>
-        <w:autoSpaceDN w:val="0"/>
-        <w:adjustRightInd w:val="0"/>
-        <w:spacing w:after="0" w:line="240" w:lineRule="auto"/>
-        <w:rPr>
-          <w:ins w:id="48" w:author="Charlie Hall" w:date="2014-09-06T22:40:00Z"/>
-          <w:rFonts w:ascii="NimbusRomNo9L-Regu" w:hAnsi="NimbusRomNo9L-Regu" w:cs="NimbusRomNo9L-Regu"/>
-          <w:sz w:val="17"/>
-          <w:szCs w:val="17"/>
-        </w:rPr>
-      </w:pPr>
-      <w:ins w:id="49" w:author="Charlie Hall" w:date="2014-09-06T22:40:00Z">
+          <w:t xml:space="preserve"> animals [40, p.530].</w:t>
+        </w:r>
+        <w:proofErr w:type="gramEnd"/>
+      </w:ins>
+    </w:p>
+    <w:p>
+      <w:pPr>
+        <w:autoSpaceDE w:val="0"/>
+        <w:autoSpaceDN w:val="0"/>
+        <w:adjustRightInd w:val="0"/>
+        <w:spacing w:after="0" w:line="240" w:lineRule="auto"/>
+        <w:rPr>
+          <w:ins w:id="57" w:author="Charlie Hall" w:date="2014-09-06T22:40:00Z"/>
+          <w:rFonts w:ascii="NimbusRomNo9L-Regu" w:hAnsi="NimbusRomNo9L-Regu" w:cs="NimbusRomNo9L-Regu"/>
+          <w:sz w:val="17"/>
+          <w:szCs w:val="17"/>
+        </w:rPr>
+      </w:pPr>
+      <w:ins w:id="58" w:author="Charlie Hall" w:date="2014-09-06T22:40:00Z">
         <w:r>
           <w:rPr>
             <w:rFonts w:ascii="NimbusRomNo9L-Regu" w:hAnsi="NimbusRomNo9L-Regu" w:cs="NimbusRomNo9L-Regu"/>
             <w:sz w:val="17"/>
             <w:szCs w:val="17"/>
           </w:rPr>
-          <w:t>mass and metabolic rate is not linear.</w:t>
-        </w:r>
-      </w:ins>
-    </w:p>
-    <w:p>
-      <w:pPr>
-        <w:autoSpaceDE w:val="0"/>
-        <w:autoSpaceDN w:val="0"/>
-        <w:adjustRightInd w:val="0"/>
-        <w:spacing w:after="0" w:line="240" w:lineRule="auto"/>
-        <w:rPr>
-          <w:ins w:id="50" w:author="Charlie Hall" w:date="2014-09-06T22:45:00Z"/>
-          <w:rFonts w:ascii="NimbusRomNo9L-Regu" w:hAnsi="NimbusRomNo9L-Regu" w:cs="NimbusRomNo9L-Regu"/>
-          <w:sz w:val="17"/>
-          <w:szCs w:val="17"/>
-        </w:rPr>
-      </w:pPr>
-      <w:ins w:id="51" w:author="Charlie Hall" w:date="2014-09-06T22:40:00Z">
+          <w:t>Larger animals, as determined by mass, have a higher metabolic rate, but the relationship between</w:t>
+        </w:r>
+      </w:ins>
+    </w:p>
+    <w:p>
+      <w:pPr>
+        <w:autoSpaceDE w:val="0"/>
+        <w:autoSpaceDN w:val="0"/>
+        <w:adjustRightInd w:val="0"/>
+        <w:spacing w:after="0" w:line="240" w:lineRule="auto"/>
+        <w:rPr>
+          <w:ins w:id="59" w:author="Charlie Hall" w:date="2014-09-06T22:40:00Z"/>
+          <w:rFonts w:ascii="NimbusRomNo9L-Regu" w:hAnsi="NimbusRomNo9L-Regu" w:cs="NimbusRomNo9L-Regu"/>
+          <w:sz w:val="17"/>
+          <w:szCs w:val="17"/>
+        </w:rPr>
+      </w:pPr>
+      <w:proofErr w:type="gramStart"/>
+      <w:ins w:id="60" w:author="Charlie Hall" w:date="2014-09-06T22:40:00Z">
         <w:r>
           <w:rPr>
             <w:rFonts w:ascii="NimbusRomNo9L-Regu" w:hAnsi="NimbusRomNo9L-Regu" w:cs="NimbusRomNo9L-Regu"/>
             <w:sz w:val="17"/>
             <w:szCs w:val="17"/>
           </w:rPr>
-          <w:t xml:space="preserve">**** Do we need to obtain permission to use this figure? **** </w:t>
-        </w:r>
-      </w:ins>
-      <w:ins w:id="52" w:author="Charlie Hall" w:date="2014-09-06T22:41:00Z">
+          <w:t>mass</w:t>
+        </w:r>
+        <w:proofErr w:type="gramEnd"/>
         <w:r>
           <w:rPr>
             <w:rFonts w:ascii="NimbusRomNo9L-Regu" w:hAnsi="NimbusRomNo9L-Regu" w:cs="NimbusRomNo9L-Regu"/>
             <w:sz w:val="17"/>
             <w:szCs w:val="17"/>
           </w:rPr>
-          <w:t xml:space="preserve"> It is so old I would th</w:t>
-        </w:r>
+          <w:t xml:space="preserve"> and metabolic rate is not linear.</w:t>
+        </w:r>
+      </w:ins>
+    </w:p>
+    <w:p>
+      <w:pPr>
+        <w:autoSpaceDE w:val="0"/>
+        <w:autoSpaceDN w:val="0"/>
+        <w:adjustRightInd w:val="0"/>
+        <w:spacing w:after="0" w:line="240" w:lineRule="auto"/>
+        <w:rPr>
+          <w:ins w:id="61" w:author="Charlie Hall" w:date="2014-09-06T22:45:00Z"/>
+          <w:rFonts w:ascii="NimbusRomNo9L-Regu" w:hAnsi="NimbusRomNo9L-Regu" w:cs="NimbusRomNo9L-Regu"/>
+          <w:sz w:val="17"/>
+          <w:szCs w:val="17"/>
+        </w:rPr>
+      </w:pPr>
+      <w:ins w:id="62" w:author="Charlie Hall" w:date="2014-09-06T22:40:00Z">
         <w:r>
           <w:rPr>
             <w:rFonts w:ascii="NimbusRomNo9L-Regu" w:hAnsi="NimbusRomNo9L-Regu" w:cs="NimbusRomNo9L-Regu"/>
             <w:sz w:val="17"/>
             <w:szCs w:val="17"/>
           </w:rPr>
-          <w:t>i</w:t>
-        </w:r>
+          <w:t>**** Do we need to obtain permission to use this figure? ***</w:t>
+        </w:r>
+        <w:proofErr w:type="gramStart"/>
         <w:r>
           <w:rPr>
             <w:rFonts w:ascii="NimbusRomNo9L-Regu" w:hAnsi="NimbusRomNo9L-Regu" w:cs="NimbusRomNo9L-Regu"/>
             <w:sz w:val="17"/>
             <w:szCs w:val="17"/>
           </w:rPr>
+          <w:t xml:space="preserve">* </w:t>
+        </w:r>
+      </w:ins>
+      <w:ins w:id="63" w:author="Charlie Hall" w:date="2014-09-06T22:41:00Z">
+        <w:r>
+          <w:rPr>
+            <w:rFonts w:ascii="NimbusRomNo9L-Regu" w:hAnsi="NimbusRomNo9L-Regu" w:cs="NimbusRomNo9L-Regu"/>
+            <w:sz w:val="17"/>
+            <w:szCs w:val="17"/>
+          </w:rPr>
+          <w:t xml:space="preserve"> It</w:t>
+        </w:r>
+        <w:proofErr w:type="gramEnd"/>
+        <w:r>
+          <w:rPr>
+            <w:rFonts w:ascii="NimbusRomNo9L-Regu" w:hAnsi="NimbusRomNo9L-Regu" w:cs="NimbusRomNo9L-Regu"/>
+            <w:sz w:val="17"/>
+            <w:szCs w:val="17"/>
+          </w:rPr>
+          <w:t xml:space="preserve"> is so old I would th</w:t>
+        </w:r>
+        <w:r>
+          <w:rPr>
+            <w:rFonts w:ascii="NimbusRomNo9L-Regu" w:hAnsi="NimbusRomNo9L-Regu" w:cs="NimbusRomNo9L-Regu"/>
+            <w:sz w:val="17"/>
+            <w:szCs w:val="17"/>
+          </w:rPr>
+          <w:t>i</w:t>
+        </w:r>
+        <w:r>
+          <w:rPr>
+            <w:rFonts w:ascii="NimbusRomNo9L-Regu" w:hAnsi="NimbusRomNo9L-Regu" w:cs="NimbusRomNo9L-Regu"/>
+            <w:sz w:val="17"/>
+            <w:szCs w:val="17"/>
+          </w:rPr>
           <w:t xml:space="preserve">nk not </w:t>
         </w:r>
       </w:ins>
@@ -1799,41 +2819,41 @@
         <w:adjustRightInd w:val="0"/>
         <w:spacing w:after="0" w:line="240" w:lineRule="auto"/>
         <w:rPr>
-          <w:ins w:id="53" w:author="Charlie Hall" w:date="2014-09-06T22:45:00Z"/>
-          <w:rFonts w:ascii="NimbusRomNo9L-Regu" w:hAnsi="NimbusRomNo9L-Regu" w:cs="NimbusRomNo9L-Regu"/>
-          <w:sz w:val="17"/>
-          <w:szCs w:val="17"/>
-        </w:rPr>
-      </w:pPr>
-    </w:p>
-    <w:p>
-      <w:pPr>
-        <w:autoSpaceDE w:val="0"/>
-        <w:autoSpaceDN w:val="0"/>
-        <w:adjustRightInd w:val="0"/>
-        <w:spacing w:after="0" w:line="240" w:lineRule="auto"/>
-        <w:rPr>
-          <w:ins w:id="54" w:author="Charlie Hall" w:date="2014-09-06T22:41:00Z"/>
-          <w:rFonts w:ascii="NimbusRomNo9L-Regu" w:hAnsi="NimbusRomNo9L-Regu" w:cs="NimbusRomNo9L-Regu"/>
-          <w:sz w:val="17"/>
-          <w:szCs w:val="17"/>
-        </w:rPr>
-      </w:pPr>
-    </w:p>
-    <w:p>
-      <w:pPr>
-        <w:autoSpaceDE w:val="0"/>
-        <w:autoSpaceDN w:val="0"/>
-        <w:adjustRightInd w:val="0"/>
-        <w:spacing w:after="0" w:line="240" w:lineRule="auto"/>
-        <w:rPr>
-          <w:ins w:id="55" w:author="Charlie Hall" w:date="2014-09-06T22:45:00Z"/>
+          <w:ins w:id="64" w:author="Charlie Hall" w:date="2014-09-06T22:45:00Z"/>
+          <w:rFonts w:ascii="NimbusRomNo9L-Regu" w:hAnsi="NimbusRomNo9L-Regu" w:cs="NimbusRomNo9L-Regu"/>
+          <w:sz w:val="17"/>
+          <w:szCs w:val="17"/>
+        </w:rPr>
+      </w:pPr>
+    </w:p>
+    <w:p>
+      <w:pPr>
+        <w:autoSpaceDE w:val="0"/>
+        <w:autoSpaceDN w:val="0"/>
+        <w:adjustRightInd w:val="0"/>
+        <w:spacing w:after="0" w:line="240" w:lineRule="auto"/>
+        <w:rPr>
+          <w:ins w:id="65" w:author="Charlie Hall" w:date="2014-09-06T22:41:00Z"/>
+          <w:rFonts w:ascii="NimbusRomNo9L-Regu" w:hAnsi="NimbusRomNo9L-Regu" w:cs="NimbusRomNo9L-Regu"/>
+          <w:sz w:val="17"/>
+          <w:szCs w:val="17"/>
+        </w:rPr>
+      </w:pPr>
+    </w:p>
+    <w:p>
+      <w:pPr>
+        <w:autoSpaceDE w:val="0"/>
+        <w:autoSpaceDN w:val="0"/>
+        <w:adjustRightInd w:val="0"/>
+        <w:spacing w:after="0" w:line="240" w:lineRule="auto"/>
+        <w:rPr>
+          <w:ins w:id="66" w:author="Charlie Hall" w:date="2014-09-06T22:45:00Z"/>
           <w:rFonts w:ascii="NimbusRomNo9L-Medi" w:hAnsi="NimbusRomNo9L-Medi" w:cs="NimbusRomNo9L-Medi"/>
           <w:sz w:val="24"/>
           <w:szCs w:val="24"/>
         </w:rPr>
       </w:pPr>
-      <w:ins w:id="56" w:author="Charlie Hall" w:date="2014-09-06T22:45:00Z">
+      <w:ins w:id="67" w:author="Charlie Hall" w:date="2014-09-06T22:45:00Z">
         <w:r>
           <w:rPr>
             <w:rFonts w:ascii="NimbusRomNo9L-Medi" w:hAnsi="NimbusRomNo9L-Medi" w:cs="NimbusRomNo9L-Medi"/>
@@ -1851,13 +2871,13 @@
         <w:adjustRightInd w:val="0"/>
         <w:spacing w:after="0" w:line="240" w:lineRule="auto"/>
         <w:rPr>
-          <w:ins w:id="57" w:author="Charlie Hall" w:date="2014-09-06T22:45:00Z"/>
-          <w:rFonts w:ascii="NimbusRomNo9L-Regu" w:hAnsi="NimbusRomNo9L-Regu" w:cs="NimbusRomNo9L-Regu"/>
-          <w:sz w:val="20"/>
-          <w:szCs w:val="20"/>
-        </w:rPr>
-      </w:pPr>
-      <w:ins w:id="58" w:author="Charlie Hall" w:date="2014-09-06T22:45:00Z">
+          <w:ins w:id="68" w:author="Charlie Hall" w:date="2014-09-06T22:45:00Z"/>
+          <w:rFonts w:ascii="NimbusRomNo9L-Regu" w:hAnsi="NimbusRomNo9L-Regu" w:cs="NimbusRomNo9L-Regu"/>
+          <w:sz w:val="20"/>
+          <w:szCs w:val="20"/>
+        </w:rPr>
+      </w:pPr>
+      <w:ins w:id="69" w:author="Charlie Hall" w:date="2014-09-06T22:45:00Z">
         <w:r>
           <w:rPr>
             <w:rFonts w:ascii="NimbusRomNo9L-Regu" w:hAnsi="NimbusRomNo9L-Regu" w:cs="NimbusRomNo9L-Regu"/>
@@ -1875,13 +2895,13 @@
         <w:adjustRightInd w:val="0"/>
         <w:spacing w:after="0" w:line="240" w:lineRule="auto"/>
         <w:rPr>
-          <w:ins w:id="59" w:author="Charlie Hall" w:date="2014-09-06T22:45:00Z"/>
-          <w:rFonts w:ascii="NimbusRomNo9L-Regu" w:hAnsi="NimbusRomNo9L-Regu" w:cs="NimbusRomNo9L-Regu"/>
-          <w:sz w:val="20"/>
-          <w:szCs w:val="20"/>
-        </w:rPr>
-      </w:pPr>
-      <w:ins w:id="60" w:author="Charlie Hall" w:date="2014-09-06T22:45:00Z">
+          <w:ins w:id="70" w:author="Charlie Hall" w:date="2014-09-06T22:45:00Z"/>
+          <w:rFonts w:ascii="NimbusRomNo9L-Regu" w:hAnsi="NimbusRomNo9L-Regu" w:cs="NimbusRomNo9L-Regu"/>
+          <w:sz w:val="20"/>
+          <w:szCs w:val="20"/>
+        </w:rPr>
+      </w:pPr>
+      <w:ins w:id="71" w:author="Charlie Hall" w:date="2014-09-06T22:45:00Z">
         <w:r>
           <w:rPr>
             <w:rFonts w:ascii="NimbusRomNo9L-Regu" w:hAnsi="NimbusRomNo9L-Regu" w:cs="NimbusRomNo9L-Regu"/>
@@ -1899,51 +2919,61 @@
         <w:adjustRightInd w:val="0"/>
         <w:spacing w:after="0" w:line="240" w:lineRule="auto"/>
         <w:rPr>
-          <w:ins w:id="61" w:author="Charlie Hall" w:date="2014-09-06T22:48:00Z"/>
-          <w:rFonts w:ascii="NimbusRomNo9L-Regu" w:hAnsi="NimbusRomNo9L-Regu" w:cs="NimbusRomNo9L-Regu"/>
-          <w:sz w:val="20"/>
-          <w:szCs w:val="20"/>
-        </w:rPr>
-      </w:pPr>
-      <w:ins w:id="62" w:author="Charlie Hall" w:date="2014-09-06T22:45:00Z">
-        <w:r>
-          <w:rPr>
-            <w:rFonts w:ascii="NimbusRomNo9L-Regu" w:hAnsi="NimbusRomNo9L-Regu" w:cs="NimbusRomNo9L-Regu"/>
-            <w:sz w:val="20"/>
-            <w:szCs w:val="20"/>
-          </w:rPr>
-          <w:t>accounting guided by a deeper understanding of the real BIOPHYSICAL economy gained</w:t>
-        </w:r>
-      </w:ins>
-    </w:p>
-    <w:p>
-      <w:pPr>
-        <w:autoSpaceDE w:val="0"/>
-        <w:autoSpaceDN w:val="0"/>
-        <w:adjustRightInd w:val="0"/>
-        <w:spacing w:after="0" w:line="240" w:lineRule="auto"/>
-        <w:rPr>
-          <w:ins w:id="63" w:author="Charlie Hall" w:date="2014-09-06T22:48:00Z"/>
-          <w:rFonts w:ascii="NimbusRomNo9L-Regu" w:hAnsi="NimbusRomNo9L-Regu" w:cs="NimbusRomNo9L-Regu"/>
-          <w:sz w:val="20"/>
-          <w:szCs w:val="20"/>
-        </w:rPr>
-      </w:pPr>
-    </w:p>
-    <w:p>
-      <w:pPr>
-        <w:autoSpaceDE w:val="0"/>
-        <w:autoSpaceDN w:val="0"/>
-        <w:adjustRightInd w:val="0"/>
-        <w:spacing w:after="0" w:line="240" w:lineRule="auto"/>
-        <w:rPr>
-          <w:ins w:id="64" w:author="Charlie Hall" w:date="2014-09-06T22:48:00Z"/>
-          <w:rFonts w:ascii="NimbusRomNo9L-Regu" w:hAnsi="NimbusRomNo9L-Regu" w:cs="NimbusRomNo9L-Regu"/>
-          <w:sz w:val="20"/>
-          <w:szCs w:val="20"/>
-        </w:rPr>
-      </w:pPr>
-      <w:ins w:id="65" w:author="Charlie Hall" w:date="2014-09-06T22:48:00Z">
+          <w:ins w:id="72" w:author="Charlie Hall" w:date="2014-09-06T22:48:00Z"/>
+          <w:rFonts w:ascii="NimbusRomNo9L-Regu" w:hAnsi="NimbusRomNo9L-Regu" w:cs="NimbusRomNo9L-Regu"/>
+          <w:sz w:val="20"/>
+          <w:szCs w:val="20"/>
+        </w:rPr>
+      </w:pPr>
+      <w:proofErr w:type="gramStart"/>
+      <w:ins w:id="73" w:author="Charlie Hall" w:date="2014-09-06T22:45:00Z">
+        <w:r>
+          <w:rPr>
+            <w:rFonts w:ascii="NimbusRomNo9L-Regu" w:hAnsi="NimbusRomNo9L-Regu" w:cs="NimbusRomNo9L-Regu"/>
+            <w:sz w:val="20"/>
+            <w:szCs w:val="20"/>
+          </w:rPr>
+          <w:t>accounting</w:t>
+        </w:r>
+        <w:proofErr w:type="gramEnd"/>
+        <w:r>
+          <w:rPr>
+            <w:rFonts w:ascii="NimbusRomNo9L-Regu" w:hAnsi="NimbusRomNo9L-Regu" w:cs="NimbusRomNo9L-Regu"/>
+            <w:sz w:val="20"/>
+            <w:szCs w:val="20"/>
+          </w:rPr>
+          <w:t xml:space="preserve"> guided by a deeper understanding of the real BIOPHYSICAL economy gained</w:t>
+        </w:r>
+      </w:ins>
+    </w:p>
+    <w:p>
+      <w:pPr>
+        <w:autoSpaceDE w:val="0"/>
+        <w:autoSpaceDN w:val="0"/>
+        <w:adjustRightInd w:val="0"/>
+        <w:spacing w:after="0" w:line="240" w:lineRule="auto"/>
+        <w:rPr>
+          <w:ins w:id="74" w:author="Charlie Hall" w:date="2014-09-06T22:48:00Z"/>
+          <w:rFonts w:ascii="NimbusRomNo9L-Regu" w:hAnsi="NimbusRomNo9L-Regu" w:cs="NimbusRomNo9L-Regu"/>
+          <w:sz w:val="20"/>
+          <w:szCs w:val="20"/>
+        </w:rPr>
+      </w:pPr>
+    </w:p>
+    <w:p>
+      <w:pPr>
+        <w:autoSpaceDE w:val="0"/>
+        <w:autoSpaceDN w:val="0"/>
+        <w:adjustRightInd w:val="0"/>
+        <w:spacing w:after="0" w:line="240" w:lineRule="auto"/>
+        <w:rPr>
+          <w:ins w:id="75" w:author="Charlie Hall" w:date="2014-09-06T22:48:00Z"/>
+          <w:rFonts w:ascii="NimbusRomNo9L-Regu" w:hAnsi="NimbusRomNo9L-Regu" w:cs="NimbusRomNo9L-Regu"/>
+          <w:sz w:val="20"/>
+          <w:szCs w:val="20"/>
+        </w:rPr>
+      </w:pPr>
+      <w:ins w:id="76" w:author="Charlie Hall" w:date="2014-09-06T22:48:00Z">
         <w:r>
           <w:rPr>
             <w:rFonts w:ascii="NimbusRomNo9L-Regu" w:hAnsi="NimbusRomNo9L-Regu" w:cs="NimbusRomNo9L-Regu"/>
@@ -1961,27 +2991,27 @@
         <w:adjustRightInd w:val="0"/>
         <w:spacing w:after="0" w:line="240" w:lineRule="auto"/>
         <w:rPr>
-          <w:ins w:id="66" w:author="Charlie Hall" w:date="2014-09-06T22:49:00Z"/>
-          <w:rFonts w:ascii="NimbusRomNo9L-Regu" w:hAnsi="NimbusRomNo9L-Regu" w:cs="NimbusRomNo9L-Regu"/>
-          <w:sz w:val="20"/>
-          <w:szCs w:val="20"/>
-        </w:rPr>
-      </w:pPr>
-    </w:p>
-    <w:p>
-      <w:pPr>
-        <w:autoSpaceDE w:val="0"/>
-        <w:autoSpaceDN w:val="0"/>
-        <w:adjustRightInd w:val="0"/>
-        <w:spacing w:after="0" w:line="240" w:lineRule="auto"/>
-        <w:rPr>
-          <w:ins w:id="67" w:author="Charlie Hall" w:date="2014-09-06T22:49:00Z"/>
-          <w:rFonts w:ascii="NimbusRomNo9L-Regu" w:hAnsi="NimbusRomNo9L-Regu" w:cs="NimbusRomNo9L-Regu"/>
-          <w:sz w:val="20"/>
-          <w:szCs w:val="20"/>
-        </w:rPr>
-      </w:pPr>
-      <w:ins w:id="68" w:author="Charlie Hall" w:date="2014-09-06T22:49:00Z">
+          <w:ins w:id="77" w:author="Charlie Hall" w:date="2014-09-06T22:49:00Z"/>
+          <w:rFonts w:ascii="NimbusRomNo9L-Regu" w:hAnsi="NimbusRomNo9L-Regu" w:cs="NimbusRomNo9L-Regu"/>
+          <w:sz w:val="20"/>
+          <w:szCs w:val="20"/>
+        </w:rPr>
+      </w:pPr>
+    </w:p>
+    <w:p>
+      <w:pPr>
+        <w:autoSpaceDE w:val="0"/>
+        <w:autoSpaceDN w:val="0"/>
+        <w:adjustRightInd w:val="0"/>
+        <w:spacing w:after="0" w:line="240" w:lineRule="auto"/>
+        <w:rPr>
+          <w:ins w:id="78" w:author="Charlie Hall" w:date="2014-09-06T22:49:00Z"/>
+          <w:rFonts w:ascii="NimbusRomNo9L-Regu" w:hAnsi="NimbusRomNo9L-Regu" w:cs="NimbusRomNo9L-Regu"/>
+          <w:sz w:val="20"/>
+          <w:szCs w:val="20"/>
+        </w:rPr>
+      </w:pPr>
+      <w:ins w:id="79" w:author="Charlie Hall" w:date="2014-09-06T22:49:00Z">
         <w:r>
           <w:rPr>
             <w:rFonts w:ascii="NimbusRomNo9L-Regu" w:hAnsi="NimbusRomNo9L-Regu" w:cs="NimbusRomNo9L-Regu"/>
@@ -1999,37 +3029,47 @@
         <w:adjustRightInd w:val="0"/>
         <w:spacing w:after="0" w:line="240" w:lineRule="auto"/>
         <w:rPr>
-          <w:ins w:id="69" w:author="Charlie Hall" w:date="2014-09-06T22:49:00Z"/>
-          <w:rFonts w:ascii="NimbusRomNo9L-Regu" w:hAnsi="NimbusRomNo9L-Regu" w:cs="NimbusRomNo9L-Regu"/>
-          <w:sz w:val="20"/>
-          <w:szCs w:val="20"/>
-        </w:rPr>
-      </w:pPr>
-      <w:ins w:id="70" w:author="Charlie Hall" w:date="2014-09-06T22:49:00Z">
-        <w:r>
-          <w:rPr>
-            <w:rFonts w:ascii="NimbusRomNo9L-Regu" w:hAnsi="NimbusRomNo9L-Regu" w:cs="NimbusRomNo9L-Regu"/>
-            <w:sz w:val="20"/>
-            <w:szCs w:val="20"/>
-          </w:rPr>
-          <w:t>developed through a series of increasingly-disaggregated models of the economy (Table</w:t>
-        </w:r>
-      </w:ins>
-    </w:p>
-    <w:p>
-      <w:pPr>
-        <w:autoSpaceDE w:val="0"/>
-        <w:autoSpaceDN w:val="0"/>
-        <w:adjustRightInd w:val="0"/>
-        <w:spacing w:after="0" w:line="240" w:lineRule="auto"/>
-        <w:rPr>
-          <w:ins w:id="71" w:author="Charlie Hall" w:date="2014-09-06T22:49:00Z"/>
-          <w:rFonts w:ascii="NimbusRomNo9L-Regu" w:hAnsi="NimbusRomNo9L-Regu" w:cs="NimbusRomNo9L-Regu"/>
-          <w:sz w:val="20"/>
-          <w:szCs w:val="20"/>
-        </w:rPr>
-      </w:pPr>
-      <w:ins w:id="72" w:author="Charlie Hall" w:date="2014-09-06T22:49:00Z">
+          <w:ins w:id="80" w:author="Charlie Hall" w:date="2014-09-06T22:49:00Z"/>
+          <w:rFonts w:ascii="NimbusRomNo9L-Regu" w:hAnsi="NimbusRomNo9L-Regu" w:cs="NimbusRomNo9L-Regu"/>
+          <w:sz w:val="20"/>
+          <w:szCs w:val="20"/>
+        </w:rPr>
+      </w:pPr>
+      <w:proofErr w:type="gramStart"/>
+      <w:ins w:id="81" w:author="Charlie Hall" w:date="2014-09-06T22:49:00Z">
+        <w:r>
+          <w:rPr>
+            <w:rFonts w:ascii="NimbusRomNo9L-Regu" w:hAnsi="NimbusRomNo9L-Regu" w:cs="NimbusRomNo9L-Regu"/>
+            <w:sz w:val="20"/>
+            <w:szCs w:val="20"/>
+          </w:rPr>
+          <w:t>developed</w:t>
+        </w:r>
+        <w:proofErr w:type="gramEnd"/>
+        <w:r>
+          <w:rPr>
+            <w:rFonts w:ascii="NimbusRomNo9L-Regu" w:hAnsi="NimbusRomNo9L-Regu" w:cs="NimbusRomNo9L-Regu"/>
+            <w:sz w:val="20"/>
+            <w:szCs w:val="20"/>
+          </w:rPr>
+          <w:t xml:space="preserve"> through a series of increasingly-disaggregated models of the economy (Table</w:t>
+        </w:r>
+      </w:ins>
+    </w:p>
+    <w:p>
+      <w:pPr>
+        <w:autoSpaceDE w:val="0"/>
+        <w:autoSpaceDN w:val="0"/>
+        <w:adjustRightInd w:val="0"/>
+        <w:spacing w:after="0" w:line="240" w:lineRule="auto"/>
+        <w:rPr>
+          <w:ins w:id="82" w:author="Charlie Hall" w:date="2014-09-06T22:49:00Z"/>
+          <w:rFonts w:ascii="NimbusRomNo9L-Regu" w:hAnsi="NimbusRomNo9L-Regu" w:cs="NimbusRomNo9L-Regu"/>
+          <w:sz w:val="20"/>
+          <w:szCs w:val="20"/>
+        </w:rPr>
+      </w:pPr>
+      <w:ins w:id="83" w:author="Charlie Hall" w:date="2014-09-06T22:49:00Z">
         <w:r>
           <w:rPr>
             <w:rFonts w:ascii="NimbusRomNo9L-Regu" w:hAnsi="NimbusRomNo9L-Regu" w:cs="NimbusRomNo9L-Regu"/>
@@ -2039,7 +3079,7 @@
           <w:t>2.1), USING THE SME MODEL STRUCTURE AS MUCH AS POSSIBLE</w:t>
         </w:r>
       </w:ins>
-      <w:ins w:id="73" w:author="Charlie Hall" w:date="2014-09-06T22:50:00Z">
+      <w:ins w:id="84" w:author="Charlie Hall" w:date="2014-09-06T22:50:00Z">
         <w:r>
           <w:rPr>
             <w:rFonts w:ascii="NimbusRomNo9L-Regu" w:hAnsi="NimbusRomNo9L-Regu" w:cs="NimbusRomNo9L-Regu"/>
@@ -2049,7 +3089,7 @@
           <w:t>.  W</w:t>
         </w:r>
       </w:ins>
-      <w:ins w:id="74" w:author="Charlie Hall" w:date="2014-09-06T22:49:00Z">
+      <w:ins w:id="85" w:author="Charlie Hall" w:date="2014-09-06T22:49:00Z">
         <w:r>
           <w:rPr>
             <w:rFonts w:ascii="NimbusRomNo9L-Regu" w:hAnsi="NimbusRomNo9L-Regu" w:cs="NimbusRomNo9L-Regu"/>
@@ -2067,20 +3107,30 @@
         <w:adjustRightInd w:val="0"/>
         <w:spacing w:after="0" w:line="240" w:lineRule="auto"/>
         <w:rPr>
-          <w:ins w:id="75" w:author="Charlie Hall" w:date="2014-09-06T22:34:00Z"/>
-          <w:rFonts w:ascii="NimbusRomNo9L-Regu" w:hAnsi="NimbusRomNo9L-Regu" w:cs="NimbusRomNo9L-Regu"/>
-          <w:sz w:val="20"/>
-          <w:szCs w:val="20"/>
-        </w:rPr>
-      </w:pPr>
-      <w:ins w:id="76" w:author="Charlie Hall" w:date="2014-09-06T22:49:00Z">
-        <w:r>
-          <w:rPr>
-            <w:rFonts w:ascii="NimbusRomNo9L-Regu" w:hAnsi="NimbusRomNo9L-Regu" w:cs="NimbusRomNo9L-Regu"/>
-            <w:sz w:val="20"/>
-            <w:szCs w:val="20"/>
-          </w:rPr>
-          <w:t>discussion.</w:t>
+          <w:ins w:id="86" w:author="Charlie Hall" w:date="2014-09-06T22:34:00Z"/>
+          <w:rFonts w:ascii="NimbusRomNo9L-Regu" w:hAnsi="NimbusRomNo9L-Regu" w:cs="NimbusRomNo9L-Regu"/>
+          <w:sz w:val="20"/>
+          <w:szCs w:val="20"/>
+        </w:rPr>
+      </w:pPr>
+      <w:proofErr w:type="gramStart"/>
+      <w:ins w:id="87" w:author="Charlie Hall" w:date="2014-09-06T22:49:00Z">
+        <w:r>
+          <w:rPr>
+            <w:rFonts w:ascii="NimbusRomNo9L-Regu" w:hAnsi="NimbusRomNo9L-Regu" w:cs="NimbusRomNo9L-Regu"/>
+            <w:sz w:val="20"/>
+            <w:szCs w:val="20"/>
+          </w:rPr>
+          <w:t>discussion</w:t>
+        </w:r>
+        <w:proofErr w:type="gramEnd"/>
+        <w:r>
+          <w:rPr>
+            <w:rFonts w:ascii="NimbusRomNo9L-Regu" w:hAnsi="NimbusRomNo9L-Regu" w:cs="NimbusRomNo9L-Regu"/>
+            <w:sz w:val="20"/>
+            <w:szCs w:val="20"/>
+          </w:rPr>
+          <w:t>.</w:t>
         </w:r>
       </w:ins>
     </w:p>

</xml_diff>